<commit_message>
[lbs] markdown for table conversion
</commit_message>
<xml_diff>
--- a/OSINT_crash_course.docx
+++ b/OSINT_crash_course.docx
@@ -2,6 +2,7 @@
 <file path=word/document.xml><?xml version="1.0" encoding="utf-8"?>
 <w:document xmlns:w="http://schemas.openxmlformats.org/wordprocessingml/2006/main" xmlns:m="http://schemas.openxmlformats.org/officeDocument/2006/math" xmlns:r="http://schemas.openxmlformats.org/officeDocument/2006/relationships" xmlns:o="urn:schemas-microsoft-com:office:office" xmlns:v="urn:schemas-microsoft-com:vml" xmlns:w10="urn:schemas-microsoft-com:office:word" xmlns:a="http://schemas.openxmlformats.org/drawingml/2006/main" xmlns:pic="http://schemas.openxmlformats.org/drawingml/2006/picture" xmlns:wp="http://schemas.openxmlformats.org/drawingml/2006/wordprocessingDrawing">
   <w:body>
+    <w:bookmarkStart w:id="20" w:name="X855ed2d25ed4537437c0288d2de648005696c41"/>
     <w:p>
       <w:pPr>
         <w:pStyle w:val="Heading3"/>
@@ -11,7 +12,42 @@
           <w:bCs/>
           <w:b/>
         </w:rPr>
-        <w:t xml:space="preserve">Using OSINT as a "Poor Man's CRM": Enhancing Your CRM Skillset with Open Source Intelligence</w:t>
+        <w:t xml:space="preserve">Using OSINT as a</w:t>
+      </w:r>
+      <w:r>
+        <w:rPr>
+          <w:bCs/>
+          <w:b/>
+        </w:rPr>
+        <w:t xml:space="preserve"> </w:t>
+      </w:r>
+      <w:r>
+        <w:rPr>
+          <w:bCs/>
+          <w:b/>
+        </w:rPr>
+        <w:t xml:space="preserve">“</w:t>
+      </w:r>
+      <w:r>
+        <w:rPr>
+          <w:bCs/>
+          <w:b/>
+        </w:rPr>
+        <w:t xml:space="preserve">Poor Man’s CRM</w:t>
+      </w:r>
+      <w:r>
+        <w:rPr>
+          <w:bCs/>
+          <w:b/>
+        </w:rPr>
+        <w:t xml:space="preserve">”</w:t>
+      </w:r>
+      <w:r>
+        <w:rPr>
+          <w:bCs/>
+          <w:b/>
+        </w:rPr>
+        <w:t xml:space="preserve">: Enhancing Your CRM Skillset with Open Source Intelligence</w:t>
       </w:r>
     </w:p>
     <w:p>
@@ -45,7 +81,25 @@
         <w:t xml:space="preserve"> </w:t>
       </w:r>
       <w:r>
-        <w:t xml:space="preserve">offers an alternative, cost-effective method of gathering actionable intelligence from publicly available sources. OSINT is often referred to as the "poor man's CRM" because it leverages freely accessible data to glean insights about prospects, competitors, and markets.</w:t>
+        <w:t xml:space="preserve">offers an alternative, cost-effective method of gathering actionable intelligence from publicly available sources. OSINT is often referred to as the</w:t>
+      </w:r>
+      <w:r>
+        <w:t xml:space="preserve"> </w:t>
+      </w:r>
+      <w:r>
+        <w:t xml:space="preserve">“</w:t>
+      </w:r>
+      <w:r>
+        <w:t xml:space="preserve">poor man’s CRM</w:t>
+      </w:r>
+      <w:r>
+        <w:t xml:space="preserve">”</w:t>
+      </w:r>
+      <w:r>
+        <w:t xml:space="preserve"> </w:t>
+      </w:r>
+      <w:r>
+        <w:t xml:space="preserve">because it leverages freely accessible data to glean insights about prospects, competitors, and markets.</w:t>
       </w:r>
     </w:p>
     <w:p>
@@ -63,6 +117,8 @@
         </w:pict>
       </w:r>
     </w:p>
+    <w:bookmarkEnd w:id="20"/>
+    <w:bookmarkStart w:id="24" w:name="Xcc558f627f99d8cbb086945b2cbb0e5bf60c6d6"/>
     <w:p>
       <w:pPr>
         <w:pStyle w:val="Heading3"/>
@@ -96,6 +152,7 @@
         <w:t xml:space="preserve">. By using advanced search operators, you can quickly locate specific information about people, companies, competitors, and more. Here’s a breakdown of some key Google search operators that will enhance your research capabilities:</w:t>
       </w:r>
     </w:p>
+    <w:bookmarkStart w:id="21" w:name="essential-search-operators"/>
     <w:p>
       <w:pPr>
         <w:pStyle w:val="Heading4"/>
@@ -108,24 +165,1068 @@
         <w:t xml:space="preserve">Essential Search Operators</w:t>
       </w:r>
     </w:p>
-    <w:p>
-      <w:pPr>
-        <w:pStyle w:val="FirstParagraph"/>
-      </w:pPr>
-      <w:r>
-        <w:t xml:space="preserve">| Operator | What it Does | Example |</w:t>
-      </w:r>
-      <w:r>
-        <w:t xml:space="preserve"> </w:t>
-      </w:r>
-      <w:r>
-        <w:t xml:space="preserve">| -------- | ------------ | ------- |</w:t>
-      </w:r>
-      <w:r>
-        <w:t xml:space="preserve"> </w:t>
-      </w:r>
-      <w:r>
-        <w:t xml:space="preserve">|</w:t>
+    <w:tbl>
+      <w:tblPr>
+        <w:tblStyle w:val="Table"/>
+        <w:tblW w:type="pct" w:w="5000"/>
+        <w:tblLook w:firstRow="1" w:lastRow="0" w:firstColumn="0" w:lastColumn="0" w:noHBand="0" w:noVBand="0" w:val="0020"/>
+        <w:jc w:val="start"/>
+      </w:tblPr>
+      <w:tblGrid>
+        <w:gridCol w:w="2346"/>
+        <w:gridCol w:w="3520"/>
+        <w:gridCol w:w="2053"/>
+      </w:tblGrid>
+      <w:tr>
+        <w:trPr>
+          <w:tblHeader w:val="true"/>
+        </w:trPr>
+        <w:tc>
+          <w:tcPr/>
+          <w:p>
+            <w:pPr>
+              <w:pStyle w:val="Compact"/>
+              <w:jc w:val="left"/>
+            </w:pPr>
+            <w:r>
+              <w:t xml:space="preserve">Operator</w:t>
+            </w:r>
+          </w:p>
+        </w:tc>
+        <w:tc>
+          <w:tcPr/>
+          <w:p>
+            <w:pPr>
+              <w:pStyle w:val="Compact"/>
+              <w:jc w:val="left"/>
+            </w:pPr>
+            <w:r>
+              <w:t xml:space="preserve">What it Does</w:t>
+            </w:r>
+          </w:p>
+        </w:tc>
+        <w:tc>
+          <w:tcPr/>
+          <w:p>
+            <w:pPr>
+              <w:pStyle w:val="Compact"/>
+              <w:jc w:val="left"/>
+            </w:pPr>
+            <w:r>
+              <w:t xml:space="preserve">Example</w:t>
+            </w:r>
+          </w:p>
+        </w:tc>
+      </w:tr>
+      <w:tr>
+        <w:tc>
+          <w:tcPr/>
+          <w:p>
+            <w:pPr>
+              <w:pStyle w:val="Compact"/>
+              <w:jc w:val="left"/>
+            </w:pPr>
+            <w:r>
+              <w:rPr>
+                <w:rStyle w:val="VerbatimChar"/>
+              </w:rPr>
+              <w:t xml:space="preserve">" "</w:t>
+            </w:r>
+          </w:p>
+        </w:tc>
+        <w:tc>
+          <w:tcPr/>
+          <w:p>
+            <w:pPr>
+              <w:pStyle w:val="Compact"/>
+              <w:jc w:val="left"/>
+            </w:pPr>
+            <w:r>
+              <w:t xml:space="preserve">Search for an exact word or phrase.</w:t>
+            </w:r>
+          </w:p>
+        </w:tc>
+        <w:tc>
+          <w:tcPr/>
+          <w:p>
+            <w:pPr>
+              <w:pStyle w:val="Compact"/>
+              <w:jc w:val="left"/>
+            </w:pPr>
+            <w:r>
+              <w:rPr>
+                <w:rStyle w:val="VerbatimChar"/>
+              </w:rPr>
+              <w:t xml:space="preserve">"Steve Jobs"</w:t>
+            </w:r>
+          </w:p>
+        </w:tc>
+      </w:tr>
+      <w:tr>
+        <w:tc>
+          <w:tcPr/>
+          <w:p>
+            <w:pPr>
+              <w:pStyle w:val="Compact"/>
+              <w:jc w:val="left"/>
+            </w:pPr>
+            <w:r>
+              <w:rPr>
+                <w:rStyle w:val="VerbatimChar"/>
+              </w:rPr>
+              <w:t xml:space="preserve">OR</w:t>
+            </w:r>
+          </w:p>
+        </w:tc>
+        <w:tc>
+          <w:tcPr/>
+          <w:p>
+            <w:pPr>
+              <w:pStyle w:val="Compact"/>
+              <w:jc w:val="left"/>
+            </w:pPr>
+            <w:r>
+              <w:t xml:space="preserve">Search for results related to X or Y.</w:t>
+            </w:r>
+          </w:p>
+        </w:tc>
+        <w:tc>
+          <w:tcPr/>
+          <w:p>
+            <w:pPr>
+              <w:pStyle w:val="Compact"/>
+              <w:jc w:val="left"/>
+            </w:pPr>
+            <w:r>
+              <w:rPr>
+                <w:rStyle w:val="VerbatimChar"/>
+              </w:rPr>
+              <w:t xml:space="preserve">jobs OR gates</w:t>
+            </w:r>
+          </w:p>
+        </w:tc>
+      </w:tr>
+      <w:tr>
+        <w:tc>
+          <w:tcPr/>
+          <w:p>
+            <w:pPr>
+              <w:pStyle w:val="Compact"/>
+              <w:jc w:val="left"/>
+            </w:pPr>
+            <w:r>
+              <w:rPr>
+                <w:rStyle w:val="VerbatimChar"/>
+              </w:rPr>
+              <w:t xml:space="preserve">-</w:t>
+            </w:r>
+          </w:p>
+        </w:tc>
+        <w:tc>
+          <w:tcPr/>
+          <w:p>
+            <w:pPr>
+              <w:pStyle w:val="Compact"/>
+              <w:jc w:val="left"/>
+            </w:pPr>
+            <w:r>
+              <w:t xml:space="preserve">Exclude certain words or phrases.</w:t>
+            </w:r>
+          </w:p>
+        </w:tc>
+        <w:tc>
+          <w:tcPr/>
+          <w:p>
+            <w:pPr>
+              <w:pStyle w:val="Compact"/>
+              <w:jc w:val="left"/>
+            </w:pPr>
+            <w:r>
+              <w:rPr>
+                <w:rStyle w:val="VerbatimChar"/>
+              </w:rPr>
+              <w:t xml:space="preserve">jobs -apple</w:t>
+            </w:r>
+          </w:p>
+        </w:tc>
+      </w:tr>
+      <w:tr>
+        <w:tc>
+          <w:tcPr/>
+          <w:p>
+            <w:pPr>
+              <w:pStyle w:val="Compact"/>
+              <w:jc w:val="left"/>
+            </w:pPr>
+            <w:r>
+              <w:rPr>
+                <w:rStyle w:val="VerbatimChar"/>
+              </w:rPr>
+              <w:t xml:space="preserve">*</w:t>
+            </w:r>
+          </w:p>
+        </w:tc>
+        <w:tc>
+          <w:tcPr/>
+          <w:p>
+            <w:pPr>
+              <w:pStyle w:val="Compact"/>
+              <w:jc w:val="left"/>
+            </w:pPr>
+            <w:r>
+              <w:t xml:space="preserve">Wildcard matching any word or phrase.</w:t>
+            </w:r>
+          </w:p>
+        </w:tc>
+        <w:tc>
+          <w:tcPr/>
+          <w:p>
+            <w:pPr>
+              <w:pStyle w:val="Compact"/>
+              <w:jc w:val="left"/>
+            </w:pPr>
+            <w:r>
+              <w:rPr>
+                <w:rStyle w:val="VerbatimChar"/>
+              </w:rPr>
+              <w:t xml:space="preserve">Steve * Apple</w:t>
+            </w:r>
+          </w:p>
+        </w:tc>
+      </w:tr>
+      <w:tr>
+        <w:tc>
+          <w:tcPr/>
+          <w:p>
+            <w:pPr>
+              <w:pStyle w:val="Compact"/>
+              <w:jc w:val="left"/>
+            </w:pPr>
+            <w:r>
+              <w:rPr>
+                <w:rStyle w:val="VerbatimChar"/>
+              </w:rPr>
+              <w:t xml:space="preserve">site:</w:t>
+            </w:r>
+          </w:p>
+        </w:tc>
+        <w:tc>
+          <w:tcPr/>
+          <w:p>
+            <w:pPr>
+              <w:pStyle w:val="Compact"/>
+              <w:jc w:val="left"/>
+            </w:pPr>
+            <w:r>
+              <w:t xml:space="preserve">Search within a specific website.</w:t>
+            </w:r>
+          </w:p>
+        </w:tc>
+        <w:tc>
+          <w:tcPr/>
+          <w:p>
+            <w:pPr>
+              <w:pStyle w:val="Compact"/>
+              <w:jc w:val="left"/>
+            </w:pPr>
+            <w:r>
+              <w:rPr>
+                <w:rStyle w:val="VerbatimChar"/>
+              </w:rPr>
+              <w:t xml:space="preserve">site:apple.com</w:t>
+            </w:r>
+          </w:p>
+        </w:tc>
+      </w:tr>
+      <w:tr>
+        <w:tc>
+          <w:tcPr/>
+          <w:p>
+            <w:pPr>
+              <w:pStyle w:val="Compact"/>
+              <w:jc w:val="left"/>
+            </w:pPr>
+            <w:r>
+              <w:rPr>
+                <w:rStyle w:val="VerbatimChar"/>
+              </w:rPr>
+              <w:t xml:space="preserve">filetype:</w:t>
+            </w:r>
+          </w:p>
+        </w:tc>
+        <w:tc>
+          <w:tcPr/>
+          <w:p>
+            <w:pPr>
+              <w:pStyle w:val="Compact"/>
+              <w:jc w:val="left"/>
+            </w:pPr>
+            <w:r>
+              <w:t xml:space="preserve">Search for specific file types (e.g., PDFs).</w:t>
+            </w:r>
+          </w:p>
+        </w:tc>
+        <w:tc>
+          <w:tcPr/>
+          <w:p>
+            <w:pPr>
+              <w:pStyle w:val="Compact"/>
+              <w:jc w:val="left"/>
+            </w:pPr>
+            <w:r>
+              <w:rPr>
+                <w:rStyle w:val="VerbatimChar"/>
+              </w:rPr>
+              <w:t xml:space="preserve">apple filetype:pdf</w:t>
+            </w:r>
+          </w:p>
+        </w:tc>
+      </w:tr>
+      <w:tr>
+        <w:tc>
+          <w:tcPr/>
+          <w:p>
+            <w:pPr>
+              <w:pStyle w:val="Compact"/>
+              <w:jc w:val="left"/>
+            </w:pPr>
+            <w:r>
+              <w:rPr>
+                <w:rStyle w:val="VerbatimChar"/>
+              </w:rPr>
+              <w:t xml:space="preserve">related:</w:t>
+            </w:r>
+          </w:p>
+        </w:tc>
+        <w:tc>
+          <w:tcPr/>
+          <w:p>
+            <w:pPr>
+              <w:pStyle w:val="Compact"/>
+              <w:jc w:val="left"/>
+            </w:pPr>
+            <w:r>
+              <w:t xml:space="preserve">Find websites related to a given domain (competitors).</w:t>
+            </w:r>
+          </w:p>
+        </w:tc>
+        <w:tc>
+          <w:tcPr/>
+          <w:p>
+            <w:pPr>
+              <w:pStyle w:val="Compact"/>
+              <w:jc w:val="left"/>
+            </w:pPr>
+            <w:r>
+              <w:rPr>
+                <w:rStyle w:val="VerbatimChar"/>
+              </w:rPr>
+              <w:t xml:space="preserve">related:ahrefs.com</w:t>
+            </w:r>
+          </w:p>
+        </w:tc>
+      </w:tr>
+      <w:tr>
+        <w:tc>
+          <w:tcPr/>
+          <w:p>
+            <w:pPr>
+              <w:pStyle w:val="Compact"/>
+              <w:jc w:val="left"/>
+            </w:pPr>
+            <w:r>
+              <w:rPr>
+                <w:rStyle w:val="VerbatimChar"/>
+              </w:rPr>
+              <w:t xml:space="preserve">intitle:</w:t>
+            </w:r>
+          </w:p>
+        </w:tc>
+        <w:tc>
+          <w:tcPr/>
+          <w:p>
+            <w:pPr>
+              <w:pStyle w:val="Compact"/>
+              <w:jc w:val="left"/>
+            </w:pPr>
+            <w:r>
+              <w:t xml:space="preserve">Search for pages with a specific word in the title.</w:t>
+            </w:r>
+          </w:p>
+        </w:tc>
+        <w:tc>
+          <w:tcPr/>
+          <w:p>
+            <w:pPr>
+              <w:pStyle w:val="Compact"/>
+              <w:jc w:val="left"/>
+            </w:pPr>
+            <w:r>
+              <w:rPr>
+                <w:rStyle w:val="VerbatimChar"/>
+              </w:rPr>
+              <w:t xml:space="preserve">intitle:apple</w:t>
+            </w:r>
+          </w:p>
+        </w:tc>
+      </w:tr>
+    </w:tbl>
+    <w:bookmarkEnd w:id="21"/>
+    <w:bookmarkStart w:id="22" w:name="additional-search-operators"/>
+    <w:p>
+      <w:pPr>
+        <w:pStyle w:val="Heading4"/>
+      </w:pPr>
+      <w:r>
+        <w:rPr>
+          <w:bCs/>
+          <w:b/>
+        </w:rPr>
+        <w:t xml:space="preserve">Additional Search Operators</w:t>
+      </w:r>
+    </w:p>
+    <w:tbl>
+      <w:tblPr>
+        <w:tblStyle w:val="Table"/>
+        <w:tblW w:type="pct" w:w="5000"/>
+        <w:tblLook w:firstRow="1" w:lastRow="0" w:firstColumn="0" w:lastColumn="0" w:noHBand="0" w:noVBand="0" w:val="0020"/>
+        <w:jc w:val="start"/>
+      </w:tblPr>
+      <w:tblGrid>
+        <w:gridCol w:w="2346"/>
+        <w:gridCol w:w="3520"/>
+        <w:gridCol w:w="2053"/>
+      </w:tblGrid>
+      <w:tr>
+        <w:trPr>
+          <w:tblHeader w:val="true"/>
+        </w:trPr>
+        <w:tc>
+          <w:tcPr/>
+          <w:p>
+            <w:pPr>
+              <w:pStyle w:val="Compact"/>
+              <w:jc w:val="left"/>
+            </w:pPr>
+            <w:r>
+              <w:t xml:space="preserve">Operator</w:t>
+            </w:r>
+          </w:p>
+        </w:tc>
+        <w:tc>
+          <w:tcPr/>
+          <w:p>
+            <w:pPr>
+              <w:pStyle w:val="Compact"/>
+              <w:jc w:val="left"/>
+            </w:pPr>
+            <w:r>
+              <w:t xml:space="preserve">What it Does</w:t>
+            </w:r>
+          </w:p>
+        </w:tc>
+        <w:tc>
+          <w:tcPr/>
+          <w:p>
+            <w:pPr>
+              <w:pStyle w:val="Compact"/>
+              <w:jc w:val="left"/>
+            </w:pPr>
+            <w:r>
+              <w:t xml:space="preserve">Example</w:t>
+            </w:r>
+          </w:p>
+        </w:tc>
+      </w:tr>
+      <w:tr>
+        <w:tc>
+          <w:tcPr/>
+          <w:p>
+            <w:pPr>
+              <w:pStyle w:val="Compact"/>
+              <w:jc w:val="left"/>
+            </w:pPr>
+            <w:r>
+              <w:rPr>
+                <w:rStyle w:val="VerbatimChar"/>
+              </w:rPr>
+              <w:t xml:space="preserve">allintitle:</w:t>
+            </w:r>
+          </w:p>
+        </w:tc>
+        <w:tc>
+          <w:tcPr/>
+          <w:p>
+            <w:pPr>
+              <w:pStyle w:val="Compact"/>
+              <w:jc w:val="left"/>
+            </w:pPr>
+            <w:r>
+              <w:t xml:space="preserve">Search for pages with multiple words in the title tag.</w:t>
+            </w:r>
+          </w:p>
+        </w:tc>
+        <w:tc>
+          <w:tcPr/>
+          <w:p>
+            <w:pPr>
+              <w:pStyle w:val="Compact"/>
+              <w:jc w:val="left"/>
+            </w:pPr>
+            <w:r>
+              <w:rPr>
+                <w:rStyle w:val="VerbatimChar"/>
+              </w:rPr>
+              <w:t xml:space="preserve">allintitle:apple iphone</w:t>
+            </w:r>
+          </w:p>
+        </w:tc>
+      </w:tr>
+      <w:tr>
+        <w:tc>
+          <w:tcPr/>
+          <w:p>
+            <w:pPr>
+              <w:pStyle w:val="Compact"/>
+              <w:jc w:val="left"/>
+            </w:pPr>
+            <w:r>
+              <w:rPr>
+                <w:rStyle w:val="VerbatimChar"/>
+              </w:rPr>
+              <w:t xml:space="preserve">inurl:</w:t>
+            </w:r>
+          </w:p>
+        </w:tc>
+        <w:tc>
+          <w:tcPr/>
+          <w:p>
+            <w:pPr>
+              <w:pStyle w:val="Compact"/>
+              <w:jc w:val="left"/>
+            </w:pPr>
+            <w:r>
+              <w:t xml:space="preserve">Search for pages with a particular word in the URL.</w:t>
+            </w:r>
+          </w:p>
+        </w:tc>
+        <w:tc>
+          <w:tcPr/>
+          <w:p>
+            <w:pPr>
+              <w:pStyle w:val="Compact"/>
+              <w:jc w:val="left"/>
+            </w:pPr>
+            <w:r>
+              <w:rPr>
+                <w:rStyle w:val="VerbatimChar"/>
+              </w:rPr>
+              <w:t xml:space="preserve">inurl:apple</w:t>
+            </w:r>
+          </w:p>
+        </w:tc>
+      </w:tr>
+      <w:tr>
+        <w:tc>
+          <w:tcPr/>
+          <w:p>
+            <w:pPr>
+              <w:pStyle w:val="Compact"/>
+              <w:jc w:val="left"/>
+            </w:pPr>
+            <w:r>
+              <w:rPr>
+                <w:rStyle w:val="VerbatimChar"/>
+              </w:rPr>
+              <w:t xml:space="preserve">allinurl:</w:t>
+            </w:r>
+          </w:p>
+        </w:tc>
+        <w:tc>
+          <w:tcPr/>
+          <w:p>
+            <w:pPr>
+              <w:pStyle w:val="Compact"/>
+              <w:jc w:val="left"/>
+            </w:pPr>
+            <w:r>
+              <w:t xml:space="preserve">Search for pages with multiple words in the URL.</w:t>
+            </w:r>
+          </w:p>
+        </w:tc>
+        <w:tc>
+          <w:tcPr/>
+          <w:p>
+            <w:pPr>
+              <w:pStyle w:val="Compact"/>
+              <w:jc w:val="left"/>
+            </w:pPr>
+            <w:r>
+              <w:rPr>
+                <w:rStyle w:val="VerbatimChar"/>
+              </w:rPr>
+              <w:t xml:space="preserve">allinurl:apple iphone</w:t>
+            </w:r>
+          </w:p>
+        </w:tc>
+      </w:tr>
+      <w:tr>
+        <w:tc>
+          <w:tcPr/>
+          <w:p>
+            <w:pPr>
+              <w:pStyle w:val="Compact"/>
+              <w:jc w:val="left"/>
+            </w:pPr>
+            <w:r>
+              <w:rPr>
+                <w:rStyle w:val="VerbatimChar"/>
+              </w:rPr>
+              <w:t xml:space="preserve">intext:</w:t>
+            </w:r>
+          </w:p>
+        </w:tc>
+        <w:tc>
+          <w:tcPr/>
+          <w:p>
+            <w:pPr>
+              <w:pStyle w:val="Compact"/>
+              <w:jc w:val="left"/>
+            </w:pPr>
+            <w:r>
+              <w:t xml:space="preserve">Search for pages with a particular word in their content.</w:t>
+            </w:r>
+          </w:p>
+        </w:tc>
+        <w:tc>
+          <w:tcPr/>
+          <w:p>
+            <w:pPr>
+              <w:pStyle w:val="Compact"/>
+              <w:jc w:val="left"/>
+            </w:pPr>
+            <w:r>
+              <w:rPr>
+                <w:rStyle w:val="VerbatimChar"/>
+              </w:rPr>
+              <w:t xml:space="preserve">intext:apple iphone</w:t>
+            </w:r>
+          </w:p>
+        </w:tc>
+      </w:tr>
+      <w:tr>
+        <w:tc>
+          <w:tcPr/>
+          <w:p>
+            <w:pPr>
+              <w:pStyle w:val="Compact"/>
+              <w:jc w:val="left"/>
+            </w:pPr>
+            <w:r>
+              <w:rPr>
+                <w:rStyle w:val="VerbatimChar"/>
+              </w:rPr>
+              <w:t xml:space="preserve">allintext:</w:t>
+            </w:r>
+          </w:p>
+        </w:tc>
+        <w:tc>
+          <w:tcPr/>
+          <w:p>
+            <w:pPr>
+              <w:pStyle w:val="Compact"/>
+              <w:jc w:val="left"/>
+            </w:pPr>
+            <w:r>
+              <w:t xml:space="preserve">Search for pages with multiple words in their content.</w:t>
+            </w:r>
+          </w:p>
+        </w:tc>
+        <w:tc>
+          <w:tcPr/>
+          <w:p>
+            <w:pPr>
+              <w:pStyle w:val="Compact"/>
+              <w:jc w:val="left"/>
+            </w:pPr>
+            <w:r>
+              <w:rPr>
+                <w:rStyle w:val="VerbatimChar"/>
+              </w:rPr>
+              <w:t xml:space="preserve">allintext:apple iphone</w:t>
+            </w:r>
+          </w:p>
+        </w:tc>
+      </w:tr>
+      <w:tr>
+        <w:tc>
+          <w:tcPr/>
+          <w:p>
+            <w:pPr>
+              <w:pStyle w:val="Compact"/>
+              <w:jc w:val="left"/>
+            </w:pPr>
+            <w:r>
+              <w:rPr>
+                <w:rStyle w:val="VerbatimChar"/>
+              </w:rPr>
+              <w:t xml:space="preserve">weather:</w:t>
+            </w:r>
+          </w:p>
+        </w:tc>
+        <w:tc>
+          <w:tcPr/>
+          <w:p>
+            <w:pPr>
+              <w:pStyle w:val="Compact"/>
+              <w:jc w:val="left"/>
+            </w:pPr>
+            <w:r>
+              <w:t xml:space="preserve">Search for the weather in a location.</w:t>
+            </w:r>
+          </w:p>
+        </w:tc>
+        <w:tc>
+          <w:tcPr/>
+          <w:p>
+            <w:pPr>
+              <w:pStyle w:val="Compact"/>
+              <w:jc w:val="left"/>
+            </w:pPr>
+            <w:r>
+              <w:rPr>
+                <w:rStyle w:val="VerbatimChar"/>
+              </w:rPr>
+              <w:t xml:space="preserve">weather:san francisco</w:t>
+            </w:r>
+          </w:p>
+        </w:tc>
+      </w:tr>
+      <w:tr>
+        <w:tc>
+          <w:tcPr/>
+          <w:p>
+            <w:pPr>
+              <w:pStyle w:val="Compact"/>
+              <w:jc w:val="left"/>
+            </w:pPr>
+            <w:r>
+              <w:rPr>
+                <w:rStyle w:val="VerbatimChar"/>
+              </w:rPr>
+              <w:t xml:space="preserve">stocks:</w:t>
+            </w:r>
+          </w:p>
+        </w:tc>
+        <w:tc>
+          <w:tcPr/>
+          <w:p>
+            <w:pPr>
+              <w:pStyle w:val="Compact"/>
+              <w:jc w:val="left"/>
+            </w:pPr>
+            <w:r>
+              <w:t xml:space="preserve">Search for stock information for a ticker.</w:t>
+            </w:r>
+          </w:p>
+        </w:tc>
+        <w:tc>
+          <w:tcPr/>
+          <w:p>
+            <w:pPr>
+              <w:pStyle w:val="Compact"/>
+              <w:jc w:val="left"/>
+            </w:pPr>
+            <w:r>
+              <w:rPr>
+                <w:rStyle w:val="VerbatimChar"/>
+              </w:rPr>
+              <w:t xml:space="preserve">stocks:aapl</w:t>
+            </w:r>
+          </w:p>
+        </w:tc>
+      </w:tr>
+      <w:tr>
+        <w:tc>
+          <w:tcPr/>
+          <w:p>
+            <w:pPr>
+              <w:pStyle w:val="Compact"/>
+              <w:jc w:val="left"/>
+            </w:pPr>
+            <w:r>
+              <w:rPr>
+                <w:rStyle w:val="VerbatimChar"/>
+              </w:rPr>
+              <w:t xml:space="preserve">map:</w:t>
+            </w:r>
+          </w:p>
+        </w:tc>
+        <w:tc>
+          <w:tcPr/>
+          <w:p>
+            <w:pPr>
+              <w:pStyle w:val="Compact"/>
+              <w:jc w:val="left"/>
+            </w:pPr>
+            <w:r>
+              <w:t xml:space="preserve">Force Google to show map results.</w:t>
+            </w:r>
+          </w:p>
+        </w:tc>
+        <w:tc>
+          <w:tcPr/>
+          <w:p>
+            <w:pPr>
+              <w:pStyle w:val="Compact"/>
+              <w:jc w:val="left"/>
+            </w:pPr>
+            <w:r>
+              <w:rPr>
+                <w:rStyle w:val="VerbatimChar"/>
+              </w:rPr>
+              <w:t xml:space="preserve">map:silicon valley</w:t>
+            </w:r>
+          </w:p>
+        </w:tc>
+      </w:tr>
+      <w:tr>
+        <w:tc>
+          <w:tcPr/>
+          <w:p>
+            <w:pPr>
+              <w:pStyle w:val="Compact"/>
+              <w:jc w:val="left"/>
+            </w:pPr>
+            <w:r>
+              <w:rPr>
+                <w:rStyle w:val="VerbatimChar"/>
+              </w:rPr>
+              <w:t xml:space="preserve">movie:</w:t>
+            </w:r>
+          </w:p>
+        </w:tc>
+        <w:tc>
+          <w:tcPr/>
+          <w:p>
+            <w:pPr>
+              <w:pStyle w:val="Compact"/>
+              <w:jc w:val="left"/>
+            </w:pPr>
+            <w:r>
+              <w:t xml:space="preserve">Search for information about a movie.</w:t>
+            </w:r>
+          </w:p>
+        </w:tc>
+        <w:tc>
+          <w:tcPr/>
+          <w:p>
+            <w:pPr>
+              <w:pStyle w:val="Compact"/>
+              <w:jc w:val="left"/>
+            </w:pPr>
+            <w:r>
+              <w:rPr>
+                <w:rStyle w:val="VerbatimChar"/>
+              </w:rPr>
+              <w:t xml:space="preserve">movie:steve jobs</w:t>
+            </w:r>
+          </w:p>
+        </w:tc>
+      </w:tr>
+      <w:tr>
+        <w:tc>
+          <w:tcPr/>
+          <w:p>
+            <w:pPr>
+              <w:pStyle w:val="Compact"/>
+              <w:jc w:val="left"/>
+            </w:pPr>
+            <w:r>
+              <w:rPr>
+                <w:rStyle w:val="VerbatimChar"/>
+              </w:rPr>
+              <w:t xml:space="preserve">in</w:t>
+            </w:r>
+          </w:p>
+        </w:tc>
+        <w:tc>
+          <w:tcPr/>
+          <w:p>
+            <w:pPr>
+              <w:pStyle w:val="Compact"/>
+              <w:jc w:val="left"/>
+            </w:pPr>
+            <w:r>
+              <w:t xml:space="preserve">Convert one unit to another.</w:t>
+            </w:r>
+          </w:p>
+        </w:tc>
+        <w:tc>
+          <w:tcPr/>
+          <w:p>
+            <w:pPr>
+              <w:pStyle w:val="Compact"/>
+              <w:jc w:val="left"/>
+            </w:pPr>
+            <w:r>
+              <w:rPr>
+                <w:rStyle w:val="VerbatimChar"/>
+              </w:rPr>
+              <w:t xml:space="preserve">$329 in GBP</w:t>
+            </w:r>
+          </w:p>
+        </w:tc>
+      </w:tr>
+      <w:tr>
+        <w:tc>
+          <w:tcPr/>
+          <w:p>
+            <w:pPr>
+              <w:pStyle w:val="Compact"/>
+              <w:jc w:val="left"/>
+            </w:pPr>
+            <w:r>
+              <w:rPr>
+                <w:rStyle w:val="VerbatimChar"/>
+              </w:rPr>
+              <w:t xml:space="preserve">source:</w:t>
+            </w:r>
+          </w:p>
+        </w:tc>
+        <w:tc>
+          <w:tcPr/>
+          <w:p>
+            <w:pPr>
+              <w:pStyle w:val="Compact"/>
+              <w:jc w:val="left"/>
+            </w:pPr>
+            <w:r>
+              <w:t xml:space="preserve">Search for results from a particular source in Google News.</w:t>
+            </w:r>
+          </w:p>
+        </w:tc>
+        <w:tc>
+          <w:tcPr/>
+          <w:p>
+            <w:pPr>
+              <w:pStyle w:val="Compact"/>
+              <w:jc w:val="left"/>
+            </w:pPr>
+            <w:r>
+              <w:rPr>
+                <w:rStyle w:val="VerbatimChar"/>
+              </w:rPr>
+              <w:t xml:space="preserve">apple source:the_verge</w:t>
+            </w:r>
+          </w:p>
+        </w:tc>
+      </w:tr>
+      <w:tr>
+        <w:tc>
+          <w:tcPr/>
+          <w:p>
+            <w:pPr>
+              <w:pStyle w:val="Compact"/>
+              <w:jc w:val="left"/>
+            </w:pPr>
+            <w:r>
+              <w:rPr>
+                <w:rStyle w:val="VerbatimChar"/>
+              </w:rPr>
+              <w:t xml:space="preserve">before:</w:t>
+            </w:r>
+          </w:p>
+        </w:tc>
+        <w:tc>
+          <w:tcPr/>
+          <w:p>
+            <w:pPr>
+              <w:pStyle w:val="Compact"/>
+              <w:jc w:val="left"/>
+            </w:pPr>
+            <w:r>
+              <w:t xml:space="preserve">Search for results from before a particular date.</w:t>
+            </w:r>
+          </w:p>
+        </w:tc>
+        <w:tc>
+          <w:tcPr/>
+          <w:p>
+            <w:pPr>
+              <w:pStyle w:val="Compact"/>
+              <w:jc w:val="left"/>
+            </w:pPr>
+            <w:r>
+              <w:rPr>
+                <w:rStyle w:val="VerbatimChar"/>
+              </w:rPr>
+              <w:t xml:space="preserve">apple before:2007-06-29</w:t>
+            </w:r>
+          </w:p>
+        </w:tc>
+      </w:tr>
+      <w:tr>
+        <w:tc>
+          <w:tcPr/>
+          <w:p>
+            <w:pPr>
+              <w:pStyle w:val="Compact"/>
+              <w:jc w:val="left"/>
+            </w:pPr>
+            <w:r>
+              <w:rPr>
+                <w:rStyle w:val="VerbatimChar"/>
+              </w:rPr>
+              <w:t xml:space="preserve">after:</w:t>
+            </w:r>
+          </w:p>
+        </w:tc>
+        <w:tc>
+          <w:tcPr/>
+          <w:p>
+            <w:pPr>
+              <w:pStyle w:val="Compact"/>
+              <w:jc w:val="left"/>
+            </w:pPr>
+            <w:r>
+              <w:t xml:space="preserve">Search for results from after a particular date.</w:t>
+            </w:r>
+          </w:p>
+        </w:tc>
+        <w:tc>
+          <w:tcPr/>
+          <w:p>
+            <w:pPr>
+              <w:pStyle w:val="Compact"/>
+              <w:jc w:val="left"/>
+            </w:pPr>
+            <w:r>
+              <w:rPr>
+                <w:rStyle w:val="VerbatimChar"/>
+              </w:rPr>
+              <w:t xml:space="preserve">apple after:2007-06-29</w:t>
+            </w:r>
+          </w:p>
+        </w:tc>
+      </w:tr>
+    </w:tbl>
+    <w:p>
+      <w:pPr>
+        <w:pStyle w:val="BodyText"/>
+      </w:pPr>
+      <w:r>
+        <w:rPr>
+          <w:bCs/>
+          <w:b/>
+        </w:rPr>
+        <w:t xml:space="preserve">Pro Tip:</w:t>
+      </w:r>
+      <w:r>
+        <w:t xml:space="preserve"> </w:t>
+      </w:r>
+      <w:r>
+        <w:t xml:space="preserve">Combining multiple operators can narrow down results to pinpoint exactly what you need. For example, use</w:t>
       </w:r>
       <w:r>
         <w:t xml:space="preserve"> </w:t>
@@ -134,800 +1235,6 @@
         <w:rPr>
           <w:rStyle w:val="VerbatimChar"/>
         </w:rPr>
-        <w:t xml:space="preserve">" "</w:t>
-      </w:r>
-      <w:r>
-        <w:t xml:space="preserve"> </w:t>
-      </w:r>
-      <w:r>
-        <w:t xml:space="preserve">| Search for an exact word or phrase. |</w:t>
-      </w:r>
-      <w:r>
-        <w:t xml:space="preserve"> </w:t>
-      </w:r>
-      <w:r>
-        <w:rPr>
-          <w:rStyle w:val="VerbatimChar"/>
-        </w:rPr>
-        <w:t xml:space="preserve">"Steve Jobs"</w:t>
-      </w:r>
-      <w:r>
-        <w:t xml:space="preserve"> </w:t>
-      </w:r>
-      <w:r>
-        <w:t xml:space="preserve">|</w:t>
-      </w:r>
-      <w:r>
-        <w:t xml:space="preserve"> </w:t>
-      </w:r>
-      <w:r>
-        <w:t xml:space="preserve">|</w:t>
-      </w:r>
-      <w:r>
-        <w:t xml:space="preserve"> </w:t>
-      </w:r>
-      <w:r>
-        <w:rPr>
-          <w:rStyle w:val="VerbatimChar"/>
-        </w:rPr>
-        <w:t xml:space="preserve">OR</w:t>
-      </w:r>
-      <w:r>
-        <w:t xml:space="preserve"> </w:t>
-      </w:r>
-      <w:r>
-        <w:t xml:space="preserve">| Search for results related to X or Y. |</w:t>
-      </w:r>
-      <w:r>
-        <w:t xml:space="preserve"> </w:t>
-      </w:r>
-      <w:r>
-        <w:rPr>
-          <w:rStyle w:val="VerbatimChar"/>
-        </w:rPr>
-        <w:t xml:space="preserve">jobs OR gates</w:t>
-      </w:r>
-      <w:r>
-        <w:t xml:space="preserve"> </w:t>
-      </w:r>
-      <w:r>
-        <w:t xml:space="preserve">|</w:t>
-      </w:r>
-      <w:r>
-        <w:t xml:space="preserve"> </w:t>
-      </w:r>
-      <w:r>
-        <w:t xml:space="preserve">|</w:t>
-      </w:r>
-      <w:r>
-        <w:t xml:space="preserve"> </w:t>
-      </w:r>
-      <w:r>
-        <w:rPr>
-          <w:rStyle w:val="VerbatimChar"/>
-        </w:rPr>
-        <w:t xml:space="preserve">-</w:t>
-      </w:r>
-      <w:r>
-        <w:t xml:space="preserve"> </w:t>
-      </w:r>
-      <w:r>
-        <w:t xml:space="preserve">| Exclude certain words or phrases. |</w:t>
-      </w:r>
-      <w:r>
-        <w:t xml:space="preserve"> </w:t>
-      </w:r>
-      <w:r>
-        <w:rPr>
-          <w:rStyle w:val="VerbatimChar"/>
-        </w:rPr>
-        <w:t xml:space="preserve">jobs -apple</w:t>
-      </w:r>
-      <w:r>
-        <w:t xml:space="preserve"> </w:t>
-      </w:r>
-      <w:r>
-        <w:t xml:space="preserve">|</w:t>
-      </w:r>
-      <w:r>
-        <w:t xml:space="preserve"> </w:t>
-      </w:r>
-      <w:r>
-        <w:t xml:space="preserve">|</w:t>
-      </w:r>
-      <w:r>
-        <w:t xml:space="preserve"> </w:t>
-      </w:r>
-      <w:r>
-        <w:rPr>
-          <w:rStyle w:val="VerbatimChar"/>
-        </w:rPr>
-        <w:t xml:space="preserve">*</w:t>
-      </w:r>
-      <w:r>
-        <w:t xml:space="preserve"> </w:t>
-      </w:r>
-      <w:r>
-        <w:t xml:space="preserve">| Wildcard matching any word or phrase. |</w:t>
-      </w:r>
-      <w:r>
-        <w:t xml:space="preserve"> </w:t>
-      </w:r>
-      <w:r>
-        <w:rPr>
-          <w:rStyle w:val="VerbatimChar"/>
-        </w:rPr>
-        <w:t xml:space="preserve">Steve * Apple</w:t>
-      </w:r>
-      <w:r>
-        <w:t xml:space="preserve"> </w:t>
-      </w:r>
-      <w:r>
-        <w:t xml:space="preserve">|</w:t>
-      </w:r>
-      <w:r>
-        <w:t xml:space="preserve"> </w:t>
-      </w:r>
-      <w:r>
-        <w:t xml:space="preserve">|</w:t>
-      </w:r>
-      <w:r>
-        <w:t xml:space="preserve"> </w:t>
-      </w:r>
-      <w:r>
-        <w:rPr>
-          <w:rStyle w:val="VerbatimChar"/>
-        </w:rPr>
-        <w:t xml:space="preserve">site:</w:t>
-      </w:r>
-      <w:r>
-        <w:t xml:space="preserve"> </w:t>
-      </w:r>
-      <w:r>
-        <w:t xml:space="preserve">| Search within a specific website. |</w:t>
-      </w:r>
-      <w:r>
-        <w:t xml:space="preserve"> </w:t>
-      </w:r>
-      <w:r>
-        <w:rPr>
-          <w:rStyle w:val="VerbatimChar"/>
-        </w:rPr>
-        <w:t xml:space="preserve">site:apple.com</w:t>
-      </w:r>
-      <w:r>
-        <w:t xml:space="preserve"> </w:t>
-      </w:r>
-      <w:r>
-        <w:t xml:space="preserve">|</w:t>
-      </w:r>
-      <w:r>
-        <w:t xml:space="preserve"> </w:t>
-      </w:r>
-      <w:r>
-        <w:t xml:space="preserve">|</w:t>
-      </w:r>
-      <w:r>
-        <w:t xml:space="preserve"> </w:t>
-      </w:r>
-      <w:r>
-        <w:rPr>
-          <w:rStyle w:val="VerbatimChar"/>
-        </w:rPr>
-        <w:t xml:space="preserve">filetype:</w:t>
-      </w:r>
-      <w:r>
-        <w:t xml:space="preserve"> </w:t>
-      </w:r>
-      <w:r>
-        <w:t xml:space="preserve">| Search for specific file types (e.g., PDFs). |</w:t>
-      </w:r>
-      <w:r>
-        <w:t xml:space="preserve"> </w:t>
-      </w:r>
-      <w:r>
-        <w:rPr>
-          <w:rStyle w:val="VerbatimChar"/>
-        </w:rPr>
-        <w:t xml:space="preserve">apple filetype:pdf</w:t>
-      </w:r>
-      <w:r>
-        <w:t xml:space="preserve"> </w:t>
-      </w:r>
-      <w:r>
-        <w:t xml:space="preserve">|</w:t>
-      </w:r>
-      <w:r>
-        <w:t xml:space="preserve"> </w:t>
-      </w:r>
-      <w:r>
-        <w:t xml:space="preserve">|</w:t>
-      </w:r>
-      <w:r>
-        <w:t xml:space="preserve"> </w:t>
-      </w:r>
-      <w:r>
-        <w:rPr>
-          <w:rStyle w:val="VerbatimChar"/>
-        </w:rPr>
-        <w:t xml:space="preserve">related:</w:t>
-      </w:r>
-      <w:r>
-        <w:t xml:space="preserve"> </w:t>
-      </w:r>
-      <w:r>
-        <w:t xml:space="preserve">| Find websites related to a given domain (competitors). |</w:t>
-      </w:r>
-      <w:r>
-        <w:t xml:space="preserve"> </w:t>
-      </w:r>
-      <w:r>
-        <w:rPr>
-          <w:rStyle w:val="VerbatimChar"/>
-        </w:rPr>
-        <w:t xml:space="preserve">related:ahrefs.com</w:t>
-      </w:r>
-      <w:r>
-        <w:t xml:space="preserve"> </w:t>
-      </w:r>
-      <w:r>
-        <w:t xml:space="preserve">|</w:t>
-      </w:r>
-      <w:r>
-        <w:t xml:space="preserve"> </w:t>
-      </w:r>
-      <w:r>
-        <w:t xml:space="preserve">|</w:t>
-      </w:r>
-      <w:r>
-        <w:t xml:space="preserve"> </w:t>
-      </w:r>
-      <w:r>
-        <w:rPr>
-          <w:rStyle w:val="VerbatimChar"/>
-        </w:rPr>
-        <w:t xml:space="preserve">intitle:</w:t>
-      </w:r>
-      <w:r>
-        <w:t xml:space="preserve"> </w:t>
-      </w:r>
-      <w:r>
-        <w:t xml:space="preserve">| Search for pages with a specific word in the title. |</w:t>
-      </w:r>
-      <w:r>
-        <w:t xml:space="preserve"> </w:t>
-      </w:r>
-      <w:r>
-        <w:rPr>
-          <w:rStyle w:val="VerbatimChar"/>
-        </w:rPr>
-        <w:t xml:space="preserve">intitle:apple</w:t>
-      </w:r>
-      <w:r>
-        <w:t xml:space="preserve"> </w:t>
-      </w:r>
-      <w:r>
-        <w:t xml:space="preserve">|</w:t>
-      </w:r>
-    </w:p>
-    <w:p>
-      <w:pPr>
-        <w:pStyle w:val="Heading4"/>
-      </w:pPr>
-      <w:r>
-        <w:rPr>
-          <w:bCs/>
-          <w:b/>
-        </w:rPr>
-        <w:t xml:space="preserve">Additional Search Operators</w:t>
-      </w:r>
-    </w:p>
-    <w:p>
-      <w:pPr>
-        <w:pStyle w:val="FirstParagraph"/>
-      </w:pPr>
-      <w:r>
-        <w:t xml:space="preserve">| Operator | What it Does | Example |</w:t>
-      </w:r>
-      <w:r>
-        <w:t xml:space="preserve"> </w:t>
-      </w:r>
-      <w:r>
-        <w:t xml:space="preserve">| -------- | ------------ | ------- |</w:t>
-      </w:r>
-      <w:r>
-        <w:t xml:space="preserve"> </w:t>
-      </w:r>
-      <w:r>
-        <w:t xml:space="preserve">|</w:t>
-      </w:r>
-      <w:r>
-        <w:t xml:space="preserve"> </w:t>
-      </w:r>
-      <w:r>
-        <w:rPr>
-          <w:rStyle w:val="VerbatimChar"/>
-        </w:rPr>
-        <w:t xml:space="preserve">allintitle:</w:t>
-      </w:r>
-      <w:r>
-        <w:t xml:space="preserve"> </w:t>
-      </w:r>
-      <w:r>
-        <w:t xml:space="preserve">| Search for pages with multiple words in the title tag. |</w:t>
-      </w:r>
-      <w:r>
-        <w:t xml:space="preserve"> </w:t>
-      </w:r>
-      <w:r>
-        <w:rPr>
-          <w:rStyle w:val="VerbatimChar"/>
-        </w:rPr>
-        <w:t xml:space="preserve">allintitle:apple iphone</w:t>
-      </w:r>
-      <w:r>
-        <w:t xml:space="preserve"> </w:t>
-      </w:r>
-      <w:r>
-        <w:t xml:space="preserve">|</w:t>
-      </w:r>
-      <w:r>
-        <w:t xml:space="preserve"> </w:t>
-      </w:r>
-      <w:r>
-        <w:t xml:space="preserve">|</w:t>
-      </w:r>
-      <w:r>
-        <w:t xml:space="preserve"> </w:t>
-      </w:r>
-      <w:r>
-        <w:rPr>
-          <w:rStyle w:val="VerbatimChar"/>
-        </w:rPr>
-        <w:t xml:space="preserve">inurl:</w:t>
-      </w:r>
-      <w:r>
-        <w:t xml:space="preserve"> </w:t>
-      </w:r>
-      <w:r>
-        <w:t xml:space="preserve">| Search for pages with a particular word in the URL. |</w:t>
-      </w:r>
-      <w:r>
-        <w:t xml:space="preserve"> </w:t>
-      </w:r>
-      <w:r>
-        <w:rPr>
-          <w:rStyle w:val="VerbatimChar"/>
-        </w:rPr>
-        <w:t xml:space="preserve">inurl:apple</w:t>
-      </w:r>
-      <w:r>
-        <w:t xml:space="preserve"> </w:t>
-      </w:r>
-      <w:r>
-        <w:t xml:space="preserve">|</w:t>
-      </w:r>
-      <w:r>
-        <w:t xml:space="preserve"> </w:t>
-      </w:r>
-      <w:r>
-        <w:t xml:space="preserve">|</w:t>
-      </w:r>
-      <w:r>
-        <w:t xml:space="preserve"> </w:t>
-      </w:r>
-      <w:r>
-        <w:rPr>
-          <w:rStyle w:val="VerbatimChar"/>
-        </w:rPr>
-        <w:t xml:space="preserve">allinurl:</w:t>
-      </w:r>
-      <w:r>
-        <w:t xml:space="preserve"> </w:t>
-      </w:r>
-      <w:r>
-        <w:t xml:space="preserve">| Search for pages with multiple words in the URL. |</w:t>
-      </w:r>
-      <w:r>
-        <w:t xml:space="preserve"> </w:t>
-      </w:r>
-      <w:r>
-        <w:rPr>
-          <w:rStyle w:val="VerbatimChar"/>
-        </w:rPr>
-        <w:t xml:space="preserve">allinurl:apple iphone</w:t>
-      </w:r>
-      <w:r>
-        <w:t xml:space="preserve"> </w:t>
-      </w:r>
-      <w:r>
-        <w:t xml:space="preserve">|</w:t>
-      </w:r>
-      <w:r>
-        <w:t xml:space="preserve"> </w:t>
-      </w:r>
-      <w:r>
-        <w:t xml:space="preserve">|</w:t>
-      </w:r>
-      <w:r>
-        <w:t xml:space="preserve"> </w:t>
-      </w:r>
-      <w:r>
-        <w:rPr>
-          <w:rStyle w:val="VerbatimChar"/>
-        </w:rPr>
-        <w:t xml:space="preserve">intext:</w:t>
-      </w:r>
-      <w:r>
-        <w:t xml:space="preserve"> </w:t>
-      </w:r>
-      <w:r>
-        <w:t xml:space="preserve">| Search for pages with a particular word in their content. |</w:t>
-      </w:r>
-      <w:r>
-        <w:t xml:space="preserve"> </w:t>
-      </w:r>
-      <w:r>
-        <w:rPr>
-          <w:rStyle w:val="VerbatimChar"/>
-        </w:rPr>
-        <w:t xml:space="preserve">intext:apple iphone</w:t>
-      </w:r>
-      <w:r>
-        <w:t xml:space="preserve"> </w:t>
-      </w:r>
-      <w:r>
-        <w:t xml:space="preserve">|</w:t>
-      </w:r>
-      <w:r>
-        <w:t xml:space="preserve"> </w:t>
-      </w:r>
-      <w:r>
-        <w:t xml:space="preserve">|</w:t>
-      </w:r>
-      <w:r>
-        <w:t xml:space="preserve"> </w:t>
-      </w:r>
-      <w:r>
-        <w:rPr>
-          <w:rStyle w:val="VerbatimChar"/>
-        </w:rPr>
-        <w:t xml:space="preserve">allintext:</w:t>
-      </w:r>
-      <w:r>
-        <w:t xml:space="preserve"> </w:t>
-      </w:r>
-      <w:r>
-        <w:t xml:space="preserve">| Search for pages with multiple words in their content. |</w:t>
-      </w:r>
-      <w:r>
-        <w:t xml:space="preserve"> </w:t>
-      </w:r>
-      <w:r>
-        <w:rPr>
-          <w:rStyle w:val="VerbatimChar"/>
-        </w:rPr>
-        <w:t xml:space="preserve">allintext:apple iphone</w:t>
-      </w:r>
-      <w:r>
-        <w:t xml:space="preserve"> </w:t>
-      </w:r>
-      <w:r>
-        <w:t xml:space="preserve">|</w:t>
-      </w:r>
-      <w:r>
-        <w:t xml:space="preserve"> </w:t>
-      </w:r>
-      <w:r>
-        <w:t xml:space="preserve">|</w:t>
-      </w:r>
-      <w:r>
-        <w:t xml:space="preserve"> </w:t>
-      </w:r>
-      <w:r>
-        <w:rPr>
-          <w:rStyle w:val="VerbatimChar"/>
-        </w:rPr>
-        <w:t xml:space="preserve">weather:</w:t>
-      </w:r>
-      <w:r>
-        <w:t xml:space="preserve"> </w:t>
-      </w:r>
-      <w:r>
-        <w:t xml:space="preserve">| Search for the weather in a location. |</w:t>
-      </w:r>
-      <w:r>
-        <w:t xml:space="preserve"> </w:t>
-      </w:r>
-      <w:r>
-        <w:rPr>
-          <w:rStyle w:val="VerbatimChar"/>
-        </w:rPr>
-        <w:t xml:space="preserve">weather:san francisco</w:t>
-      </w:r>
-      <w:r>
-        <w:t xml:space="preserve"> </w:t>
-      </w:r>
-      <w:r>
-        <w:t xml:space="preserve">|</w:t>
-      </w:r>
-      <w:r>
-        <w:t xml:space="preserve"> </w:t>
-      </w:r>
-      <w:r>
-        <w:t xml:space="preserve">|</w:t>
-      </w:r>
-      <w:r>
-        <w:t xml:space="preserve"> </w:t>
-      </w:r>
-      <w:r>
-        <w:rPr>
-          <w:rStyle w:val="VerbatimChar"/>
-        </w:rPr>
-        <w:t xml:space="preserve">stocks:</w:t>
-      </w:r>
-      <w:r>
-        <w:t xml:space="preserve"> </w:t>
-      </w:r>
-      <w:r>
-        <w:t xml:space="preserve">| Search for stock information for a ticker. |</w:t>
-      </w:r>
-      <w:r>
-        <w:t xml:space="preserve"> </w:t>
-      </w:r>
-      <w:r>
-        <w:rPr>
-          <w:rStyle w:val="VerbatimChar"/>
-        </w:rPr>
-        <w:t xml:space="preserve">stocks:aapl</w:t>
-      </w:r>
-      <w:r>
-        <w:t xml:space="preserve"> </w:t>
-      </w:r>
-      <w:r>
-        <w:t xml:space="preserve">|</w:t>
-      </w:r>
-      <w:r>
-        <w:t xml:space="preserve"> </w:t>
-      </w:r>
-      <w:r>
-        <w:t xml:space="preserve">|</w:t>
-      </w:r>
-      <w:r>
-        <w:t xml:space="preserve"> </w:t>
-      </w:r>
-      <w:r>
-        <w:rPr>
-          <w:rStyle w:val="VerbatimChar"/>
-        </w:rPr>
-        <w:t xml:space="preserve">map:</w:t>
-      </w:r>
-      <w:r>
-        <w:t xml:space="preserve"> </w:t>
-      </w:r>
-      <w:r>
-        <w:t xml:space="preserve">| Force Google to show map results. |</w:t>
-      </w:r>
-      <w:r>
-        <w:t xml:space="preserve"> </w:t>
-      </w:r>
-      <w:r>
-        <w:rPr>
-          <w:rStyle w:val="VerbatimChar"/>
-        </w:rPr>
-        <w:t xml:space="preserve">map:silicon valley</w:t>
-      </w:r>
-      <w:r>
-        <w:t xml:space="preserve"> </w:t>
-      </w:r>
-      <w:r>
-        <w:t xml:space="preserve">|</w:t>
-      </w:r>
-      <w:r>
-        <w:t xml:space="preserve"> </w:t>
-      </w:r>
-      <w:r>
-        <w:t xml:space="preserve">|</w:t>
-      </w:r>
-      <w:r>
-        <w:t xml:space="preserve"> </w:t>
-      </w:r>
-      <w:r>
-        <w:rPr>
-          <w:rStyle w:val="VerbatimChar"/>
-        </w:rPr>
-        <w:t xml:space="preserve">movie:</w:t>
-      </w:r>
-      <w:r>
-        <w:t xml:space="preserve"> </w:t>
-      </w:r>
-      <w:r>
-        <w:t xml:space="preserve">| Search for information about a movie. |</w:t>
-      </w:r>
-      <w:r>
-        <w:t xml:space="preserve"> </w:t>
-      </w:r>
-      <w:r>
-        <w:rPr>
-          <w:rStyle w:val="VerbatimChar"/>
-        </w:rPr>
-        <w:t xml:space="preserve">movie:steve jobs</w:t>
-      </w:r>
-      <w:r>
-        <w:t xml:space="preserve"> </w:t>
-      </w:r>
-      <w:r>
-        <w:t xml:space="preserve">|</w:t>
-      </w:r>
-      <w:r>
-        <w:t xml:space="preserve"> </w:t>
-      </w:r>
-      <w:r>
-        <w:t xml:space="preserve">|</w:t>
-      </w:r>
-      <w:r>
-        <w:t xml:space="preserve"> </w:t>
-      </w:r>
-      <w:r>
-        <w:rPr>
-          <w:rStyle w:val="VerbatimChar"/>
-        </w:rPr>
-        <w:t xml:space="preserve">in</w:t>
-      </w:r>
-      <w:r>
-        <w:t xml:space="preserve"> </w:t>
-      </w:r>
-      <w:r>
-        <w:t xml:space="preserve">| Convert one unit to another. |</w:t>
-      </w:r>
-      <w:r>
-        <w:t xml:space="preserve"> </w:t>
-      </w:r>
-      <w:r>
-        <w:rPr>
-          <w:rStyle w:val="VerbatimChar"/>
-        </w:rPr>
-        <w:t xml:space="preserve">$329 in GBP</w:t>
-      </w:r>
-      <w:r>
-        <w:t xml:space="preserve"> </w:t>
-      </w:r>
-      <w:r>
-        <w:t xml:space="preserve">|</w:t>
-      </w:r>
-      <w:r>
-        <w:t xml:space="preserve"> </w:t>
-      </w:r>
-      <w:r>
-        <w:t xml:space="preserve">|</w:t>
-      </w:r>
-      <w:r>
-        <w:t xml:space="preserve"> </w:t>
-      </w:r>
-      <w:r>
-        <w:rPr>
-          <w:rStyle w:val="VerbatimChar"/>
-        </w:rPr>
-        <w:t xml:space="preserve">source:</w:t>
-      </w:r>
-      <w:r>
-        <w:t xml:space="preserve"> </w:t>
-      </w:r>
-      <w:r>
-        <w:t xml:space="preserve">| Search for results from a particular source in Google News. |</w:t>
-      </w:r>
-      <w:r>
-        <w:t xml:space="preserve"> </w:t>
-      </w:r>
-      <w:r>
-        <w:rPr>
-          <w:rStyle w:val="VerbatimChar"/>
-        </w:rPr>
-        <w:t xml:space="preserve">apple source:the_verge</w:t>
-      </w:r>
-      <w:r>
-        <w:t xml:space="preserve"> </w:t>
-      </w:r>
-      <w:r>
-        <w:t xml:space="preserve">|</w:t>
-      </w:r>
-      <w:r>
-        <w:t xml:space="preserve"> </w:t>
-      </w:r>
-      <w:r>
-        <w:t xml:space="preserve">|</w:t>
-      </w:r>
-      <w:r>
-        <w:t xml:space="preserve"> </w:t>
-      </w:r>
-      <w:r>
-        <w:rPr>
-          <w:rStyle w:val="VerbatimChar"/>
-        </w:rPr>
-        <w:t xml:space="preserve">before:</w:t>
-      </w:r>
-      <w:r>
-        <w:t xml:space="preserve"> </w:t>
-      </w:r>
-      <w:r>
-        <w:t xml:space="preserve">| Search for results from before a particular date. |</w:t>
-      </w:r>
-      <w:r>
-        <w:t xml:space="preserve"> </w:t>
-      </w:r>
-      <w:r>
-        <w:rPr>
-          <w:rStyle w:val="VerbatimChar"/>
-        </w:rPr>
-        <w:t xml:space="preserve">apple before:2007-06-29</w:t>
-      </w:r>
-      <w:r>
-        <w:t xml:space="preserve"> </w:t>
-      </w:r>
-      <w:r>
-        <w:t xml:space="preserve">|</w:t>
-      </w:r>
-      <w:r>
-        <w:t xml:space="preserve"> </w:t>
-      </w:r>
-      <w:r>
-        <w:t xml:space="preserve">|</w:t>
-      </w:r>
-      <w:r>
-        <w:t xml:space="preserve"> </w:t>
-      </w:r>
-      <w:r>
-        <w:rPr>
-          <w:rStyle w:val="VerbatimChar"/>
-        </w:rPr>
-        <w:t xml:space="preserve">after:</w:t>
-      </w:r>
-      <w:r>
-        <w:t xml:space="preserve"> </w:t>
-      </w:r>
-      <w:r>
-        <w:t xml:space="preserve">| Search for results from after a particular date. |</w:t>
-      </w:r>
-      <w:r>
-        <w:t xml:space="preserve"> </w:t>
-      </w:r>
-      <w:r>
-        <w:rPr>
-          <w:rStyle w:val="VerbatimChar"/>
-        </w:rPr>
-        <w:t xml:space="preserve">apple after:2007-06-29</w:t>
-      </w:r>
-      <w:r>
-        <w:t xml:space="preserve"> </w:t>
-      </w:r>
-      <w:r>
-        <w:t xml:space="preserve">|</w:t>
-      </w:r>
-    </w:p>
-    <w:p>
-      <w:pPr>
-        <w:pStyle w:val="BodyText"/>
-      </w:pPr>
-      <w:r>
-        <w:rPr>
-          <w:bCs/>
-          <w:b/>
-        </w:rPr>
-        <w:t xml:space="preserve">Pro Tip:</w:t>
-      </w:r>
-      <w:r>
-        <w:t xml:space="preserve"> </w:t>
-      </w:r>
-      <w:r>
-        <w:t xml:space="preserve">Combining multiple operators can narrow down results to pinpoint exactly what you need. For example, use</w:t>
-      </w:r>
-      <w:r>
-        <w:t xml:space="preserve"> </w:t>
-      </w:r>
-      <w:r>
-        <w:rPr>
-          <w:rStyle w:val="VerbatimChar"/>
-        </w:rPr>
         <w:t xml:space="preserve">site:ultimaker.com filetype:pdf</w:t>
       </w:r>
       <w:r>
@@ -937,6 +1244,8 @@
         <w:t xml:space="preserve">to find PDFs on a website that could contain valuable data.</w:t>
       </w:r>
     </w:p>
+    <w:bookmarkEnd w:id="22"/>
+    <w:bookmarkStart w:id="23" w:name="use-case-identifying-competitors"/>
     <w:p>
       <w:pPr>
         <w:pStyle w:val="Heading4"/>
@@ -1000,6 +1309,9 @@
         </w:pict>
       </w:r>
     </w:p>
+    <w:bookmarkEnd w:id="23"/>
+    <w:bookmarkEnd w:id="24"/>
+    <w:bookmarkStart w:id="31" w:name="Xea7d67601cada40fcea8b636d62cb4397ae9e8f"/>
     <w:p>
       <w:pPr>
         <w:pStyle w:val="Heading3"/>
@@ -1041,7 +1353,7 @@
       <w:r>
         <w:t xml:space="preserve"> </w:t>
       </w:r>
-      <w:hyperlink r:id="rId20">
+      <w:hyperlink r:id="rId25">
         <w:r>
           <w:rPr>
             <w:rStyle w:val="Hyperlink"/>
@@ -1071,7 +1383,7 @@
       <w:r>
         <w:t xml:space="preserve"> </w:t>
       </w:r>
-      <w:hyperlink r:id="rId21">
+      <w:hyperlink r:id="rId26">
         <w:r>
           <w:rPr>
             <w:rStyle w:val="Hyperlink"/>
@@ -1101,7 +1413,7 @@
       <w:r>
         <w:t xml:space="preserve"> </w:t>
       </w:r>
-      <w:hyperlink r:id="rId22">
+      <w:hyperlink r:id="rId27">
         <w:r>
           <w:rPr>
             <w:rStyle w:val="Hyperlink"/>
@@ -1131,7 +1443,7 @@
       <w:r>
         <w:t xml:space="preserve"> </w:t>
       </w:r>
-      <w:hyperlink r:id="rId23">
+      <w:hyperlink r:id="rId28">
         <w:r>
           <w:rPr>
             <w:rStyle w:val="Hyperlink"/>
@@ -1161,7 +1473,7 @@
       <w:r>
         <w:t xml:space="preserve"> </w:t>
       </w:r>
-      <w:hyperlink r:id="rId24">
+      <w:hyperlink r:id="rId29">
         <w:r>
           <w:rPr>
             <w:rStyle w:val="Hyperlink"/>
@@ -1191,7 +1503,7 @@
       <w:r>
         <w:t xml:space="preserve"> </w:t>
       </w:r>
-      <w:hyperlink r:id="rId25">
+      <w:hyperlink r:id="rId30">
         <w:r>
           <w:rPr>
             <w:rStyle w:val="Hyperlink"/>
@@ -1213,6 +1525,8 @@
         </w:pict>
       </w:r>
     </w:p>
+    <w:bookmarkEnd w:id="31"/>
+    <w:bookmarkStart w:id="32" w:name="Xcba33bf469e70dc2f630c3c363ee74b6e6bab2e"/>
     <w:p>
       <w:pPr>
         <w:pStyle w:val="Heading3"/>
@@ -1240,7 +1554,7 @@
         <w:br/>
       </w:r>
       <w:r>
-        <w:t xml:space="preserve">OSINT (Open Source Intelligence) involves collecting and analyzing publicly available information to derive actionable insights. It's widely used in fields such as cybersecurity, law enforcement, and business research. In the context of CRM, OSINT helps gather customer data, monitor competitors, and enrich your knowledge base without breaching privacy or legal boundaries.</w:t>
+        <w:t xml:space="preserve">OSINT (Open Source Intelligence) involves collecting and analyzing publicly available information to derive actionable insights. It’s widely used in fields such as cybersecurity, law enforcement, and business research. In the context of CRM, OSINT helps gather customer data, monitor competitors, and enrich your knowledge base without breaching privacy or legal boundaries.</w:t>
       </w:r>
     </w:p>
     <w:p>
@@ -1253,6 +1567,204 @@
           <w:b/>
         </w:rPr>
         <w:t xml:space="preserve">Sources of OSINT</w:t>
+      </w:r>
+      <w:r>
+        <w:t xml:space="preserve">:</w:t>
+      </w:r>
+      <w:r>
+        <w:t xml:space="preserve"> </w:t>
+      </w:r>
+      <w:r>
+        <w:t xml:space="preserve">-</w:t>
+      </w:r>
+      <w:r>
+        <w:t xml:space="preserve"> </w:t>
+      </w:r>
+      <w:r>
+        <w:rPr>
+          <w:bCs/>
+          <w:b/>
+        </w:rPr>
+        <w:t xml:space="preserve">Internet</w:t>
+      </w:r>
+      <w:r>
+        <w:t xml:space="preserve">: Websites, blogs, forums, social media platforms.</w:t>
+      </w:r>
+      <w:r>
+        <w:t xml:space="preserve"> </w:t>
+      </w:r>
+      <w:r>
+        <w:t xml:space="preserve">-</w:t>
+      </w:r>
+      <w:r>
+        <w:t xml:space="preserve"> </w:t>
+      </w:r>
+      <w:r>
+        <w:rPr>
+          <w:bCs/>
+          <w:b/>
+        </w:rPr>
+        <w:t xml:space="preserve">Public Records</w:t>
+      </w:r>
+      <w:r>
+        <w:t xml:space="preserve">: Government databases, patents, and registries.</w:t>
+      </w:r>
+      <w:r>
+        <w:t xml:space="preserve"> </w:t>
+      </w:r>
+      <w:r>
+        <w:t xml:space="preserve">-</w:t>
+      </w:r>
+      <w:r>
+        <w:t xml:space="preserve"> </w:t>
+      </w:r>
+      <w:r>
+        <w:rPr>
+          <w:bCs/>
+          <w:b/>
+        </w:rPr>
+        <w:t xml:space="preserve">Academic Sources</w:t>
+      </w:r>
+      <w:r>
+        <w:t xml:space="preserve">: Open-access publications and research papers.</w:t>
+      </w:r>
+      <w:r>
+        <w:t xml:space="preserve"> </w:t>
+      </w:r>
+      <w:r>
+        <w:t xml:space="preserve">-</w:t>
+      </w:r>
+      <w:r>
+        <w:t xml:space="preserve"> </w:t>
+      </w:r>
+      <w:r>
+        <w:rPr>
+          <w:bCs/>
+          <w:b/>
+        </w:rPr>
+        <w:t xml:space="preserve">News and Media</w:t>
+      </w:r>
+      <w:r>
+        <w:t xml:space="preserve">: Articles, broadcasts, newspapers.</w:t>
+      </w:r>
+    </w:p>
+    <w:p>
+      <w:pPr>
+        <w:pStyle w:val="BodyText"/>
+      </w:pPr>
+      <w:r>
+        <w:rPr>
+          <w:bCs/>
+          <w:b/>
+        </w:rPr>
+        <w:t xml:space="preserve">Application in CRM</w:t>
+      </w:r>
+      <w:r>
+        <w:t xml:space="preserve">: By using OSINT tools and techniques, businesses can gain insights into market trends, customer behavior, and competitive positioning, supplementing the data managed within traditional CRM platforms.</w:t>
+      </w:r>
+    </w:p>
+    <w:p>
+      <w:r>
+        <w:pict>
+          <v:rect style="width:0;height:1.5pt" o:hralign="center" o:hrstd="t" o:hr="t"/>
+        </w:pict>
+      </w:r>
+    </w:p>
+    <w:bookmarkEnd w:id="32"/>
+    <w:bookmarkStart w:id="45" w:name="X62cf070550f55b374cc188fc99e2a7ce69ccd0e"/>
+    <w:p>
+      <w:pPr>
+        <w:pStyle w:val="Heading3"/>
+      </w:pPr>
+      <w:r>
+        <w:rPr>
+          <w:bCs/>
+          <w:b/>
+        </w:rPr>
+        <w:t xml:space="preserve">4. Creating a</w:t>
+      </w:r>
+      <w:r>
+        <w:rPr>
+          <w:bCs/>
+          <w:b/>
+        </w:rPr>
+        <w:t xml:space="preserve"> </w:t>
+      </w:r>
+      <w:r>
+        <w:rPr>
+          <w:bCs/>
+          <w:b/>
+        </w:rPr>
+        <w:t xml:space="preserve">“</w:t>
+      </w:r>
+      <w:r>
+        <w:rPr>
+          <w:bCs/>
+          <w:b/>
+        </w:rPr>
+        <w:t xml:space="preserve">Sock Puppet</w:t>
+      </w:r>
+      <w:r>
+        <w:rPr>
+          <w:bCs/>
+          <w:b/>
+        </w:rPr>
+        <w:t xml:space="preserve">”</w:t>
+      </w:r>
+      <w:r>
+        <w:rPr>
+          <w:bCs/>
+          <w:b/>
+        </w:rPr>
+        <w:t xml:space="preserve">: Fake Identities for OSINT</w:t>
+      </w:r>
+    </w:p>
+    <w:p>
+      <w:pPr>
+        <w:pStyle w:val="FirstParagraph"/>
+      </w:pPr>
+      <w:r>
+        <w:t xml:space="preserve">Sometimes, OSINT research requires the creation of a</w:t>
+      </w:r>
+      <w:r>
+        <w:t xml:space="preserve"> </w:t>
+      </w:r>
+      <w:r>
+        <w:rPr>
+          <w:bCs/>
+          <w:b/>
+        </w:rPr>
+        <w:t xml:space="preserve">“</w:t>
+      </w:r>
+      <w:r>
+        <w:rPr>
+          <w:bCs/>
+          <w:b/>
+        </w:rPr>
+        <w:t xml:space="preserve">sock puppet</w:t>
+      </w:r>
+      <w:r>
+        <w:rPr>
+          <w:bCs/>
+          <w:b/>
+        </w:rPr>
+        <w:t xml:space="preserve">”</w:t>
+      </w:r>
+      <w:r>
+        <w:t xml:space="preserve">—a fake online identity used to gather information covertly. This can be useful when investigating competitors or monitoring discussions in closed forums without revealing your true identity.</w:t>
+      </w:r>
+    </w:p>
+    <w:bookmarkStart w:id="44" w:name="steps-to-create-a-fake-identity"/>
+    <w:p>
+      <w:pPr>
+        <w:pStyle w:val="Heading4"/>
+      </w:pPr>
+      <w:r>
+        <w:rPr>
+          <w:bCs/>
+          <w:b/>
+        </w:rPr>
+        <w:t xml:space="preserve">Steps to Create a Fake Identity</w:t>
       </w:r>
       <w:r>
         <w:t xml:space="preserve">:</w:t>
@@ -1271,152 +1783,6 @@
           <w:bCs/>
           <w:b/>
         </w:rPr>
-        <w:t xml:space="preserve">Internet</w:t>
-      </w:r>
-      <w:r>
-        <w:t xml:space="preserve">: Websites, blogs, forums, social media platforms.</w:t>
-      </w:r>
-    </w:p>
-    <w:p>
-      <w:pPr>
-        <w:numPr>
-          <w:ilvl w:val="0"/>
-          <w:numId w:val="1002"/>
-        </w:numPr>
-        <w:pStyle w:val="Compact"/>
-      </w:pPr>
-      <w:r>
-        <w:rPr>
-          <w:bCs/>
-          <w:b/>
-        </w:rPr>
-        <w:t xml:space="preserve">Public Records</w:t>
-      </w:r>
-      <w:r>
-        <w:t xml:space="preserve">: Government databases, patents, and registries.</w:t>
-      </w:r>
-    </w:p>
-    <w:p>
-      <w:pPr>
-        <w:numPr>
-          <w:ilvl w:val="0"/>
-          <w:numId w:val="1002"/>
-        </w:numPr>
-        <w:pStyle w:val="Compact"/>
-      </w:pPr>
-      <w:r>
-        <w:rPr>
-          <w:bCs/>
-          <w:b/>
-        </w:rPr>
-        <w:t xml:space="preserve">Academic Sources</w:t>
-      </w:r>
-      <w:r>
-        <w:t xml:space="preserve">: Open-access publications and research papers.</w:t>
-      </w:r>
-    </w:p>
-    <w:p>
-      <w:pPr>
-        <w:numPr>
-          <w:ilvl w:val="0"/>
-          <w:numId w:val="1002"/>
-        </w:numPr>
-        <w:pStyle w:val="Compact"/>
-      </w:pPr>
-      <w:r>
-        <w:rPr>
-          <w:bCs/>
-          <w:b/>
-        </w:rPr>
-        <w:t xml:space="preserve">News and Media</w:t>
-      </w:r>
-      <w:r>
-        <w:t xml:space="preserve">: Articles, broadcasts, newspapers.</w:t>
-      </w:r>
-    </w:p>
-    <w:p>
-      <w:pPr>
-        <w:pStyle w:val="FirstParagraph"/>
-      </w:pPr>
-      <w:r>
-        <w:rPr>
-          <w:bCs/>
-          <w:b/>
-        </w:rPr>
-        <w:t xml:space="preserve">Application in CRM</w:t>
-      </w:r>
-      <w:r>
-        <w:t xml:space="preserve">: By using OSINT tools and techniques, businesses can gain insights into market trends, customer behavior, and competitive positioning, supplementing the data managed within traditional CRM platforms.</w:t>
-      </w:r>
-    </w:p>
-    <w:p>
-      <w:r>
-        <w:pict>
-          <v:rect style="width:0;height:1.5pt" o:hralign="center" o:hrstd="t" o:hr="t"/>
-        </w:pict>
-      </w:r>
-    </w:p>
-    <w:p>
-      <w:pPr>
-        <w:pStyle w:val="Heading3"/>
-      </w:pPr>
-      <w:r>
-        <w:rPr>
-          <w:bCs/>
-          <w:b/>
-        </w:rPr>
-        <w:t xml:space="preserve">4. Creating a "Sock Puppet": Fake Identities for OSINT</w:t>
-      </w:r>
-    </w:p>
-    <w:p>
-      <w:pPr>
-        <w:pStyle w:val="FirstParagraph"/>
-      </w:pPr>
-      <w:r>
-        <w:t xml:space="preserve">Sometimes, OSINT research requires the creation of a</w:t>
-      </w:r>
-      <w:r>
-        <w:t xml:space="preserve"> </w:t>
-      </w:r>
-      <w:r>
-        <w:rPr>
-          <w:bCs/>
-          <w:b/>
-        </w:rPr>
-        <w:t xml:space="preserve">"sock puppet"</w:t>
-      </w:r>
-      <w:r>
-        <w:t xml:space="preserve">—a fake online identity used to gather information covertly. This can be useful when investigating competitors or monitoring discussions in closed forums without revealing your true identity.</w:t>
-      </w:r>
-    </w:p>
-    <w:p>
-      <w:pPr>
-        <w:pStyle w:val="Heading4"/>
-      </w:pPr>
-      <w:r>
-        <w:rPr>
-          <w:bCs/>
-          <w:b/>
-        </w:rPr>
-        <w:t xml:space="preserve">Steps to Create a Fake Identity</w:t>
-      </w:r>
-      <w:r>
-        <w:t xml:space="preserve">:</w:t>
-      </w:r>
-    </w:p>
-    <w:p>
-      <w:pPr>
-        <w:numPr>
-          <w:ilvl w:val="0"/>
-          <w:numId w:val="1003"/>
-        </w:numPr>
-        <w:pStyle w:val="Compact"/>
-      </w:pPr>
-      <w:r>
-        <w:rPr>
-          <w:bCs/>
-          <w:b/>
-        </w:rPr>
         <w:t xml:space="preserve">Generate Fake Personal Information</w:t>
       </w:r>
       <w:r>
@@ -1425,7 +1791,7 @@
       <w:r>
         <w:t xml:space="preserve"> </w:t>
       </w:r>
-      <w:hyperlink r:id="rId26">
+      <w:hyperlink r:id="rId33">
         <w:r>
           <w:rPr>
             <w:rStyle w:val="Hyperlink"/>
@@ -1444,7 +1810,7 @@
       <w:pPr>
         <w:numPr>
           <w:ilvl w:val="0"/>
-          <w:numId w:val="1003"/>
+          <w:numId w:val="1002"/>
         </w:numPr>
         <w:pStyle w:val="Compact"/>
       </w:pPr>
@@ -1461,7 +1827,7 @@
       <w:r>
         <w:t xml:space="preserve"> </w:t>
       </w:r>
-      <w:hyperlink r:id="rId27">
+      <w:hyperlink r:id="rId34">
         <w:r>
           <w:rPr>
             <w:rStyle w:val="Hyperlink"/>
@@ -1480,7 +1846,7 @@
       <w:pPr>
         <w:numPr>
           <w:ilvl w:val="0"/>
-          <w:numId w:val="1003"/>
+          <w:numId w:val="1002"/>
         </w:numPr>
         <w:pStyle w:val="Compact"/>
       </w:pPr>
@@ -1497,7 +1863,7 @@
       <w:r>
         <w:t xml:space="preserve"> </w:t>
       </w:r>
-      <w:hyperlink r:id="rId28">
+      <w:hyperlink r:id="rId35">
         <w:r>
           <w:rPr>
             <w:rStyle w:val="Hyperlink"/>
@@ -1514,7 +1880,7 @@
       <w:r>
         <w:t xml:space="preserve"> </w:t>
       </w:r>
-      <w:hyperlink r:id="rId29">
+      <w:hyperlink r:id="rId36">
         <w:r>
           <w:rPr>
             <w:rStyle w:val="Hyperlink"/>
@@ -1531,7 +1897,7 @@
       <w:r>
         <w:t xml:space="preserve"> </w:t>
       </w:r>
-      <w:hyperlink r:id="rId30">
+      <w:hyperlink r:id="rId37">
         <w:r>
           <w:rPr>
             <w:rStyle w:val="Hyperlink"/>
@@ -1550,7 +1916,7 @@
       <w:pPr>
         <w:numPr>
           <w:ilvl w:val="0"/>
-          <w:numId w:val="1003"/>
+          <w:numId w:val="1002"/>
         </w:numPr>
         <w:pStyle w:val="Compact"/>
       </w:pPr>
@@ -1569,7 +1935,7 @@
       <w:pPr>
         <w:numPr>
           <w:ilvl w:val="0"/>
-          <w:numId w:val="1003"/>
+          <w:numId w:val="1002"/>
         </w:numPr>
         <w:pStyle w:val="Compact"/>
       </w:pPr>
@@ -1586,7 +1952,7 @@
       <w:r>
         <w:t xml:space="preserve"> </w:t>
       </w:r>
-      <w:hyperlink r:id="rId31">
+      <w:hyperlink r:id="rId38">
         <w:r>
           <w:rPr>
             <w:rStyle w:val="Hyperlink"/>
@@ -1605,7 +1971,7 @@
       <w:pPr>
         <w:numPr>
           <w:ilvl w:val="0"/>
-          <w:numId w:val="1003"/>
+          <w:numId w:val="1002"/>
         </w:numPr>
         <w:pStyle w:val="Compact"/>
       </w:pPr>
@@ -1619,7 +1985,7 @@
       <w:r>
         <w:t xml:space="preserve">: To create a more convincing fake identity, scammers often generate temporary phone numbers to use for verification purposes. Here are some tools they might use:</w:t>
       </w:r>
-      <w:hyperlink r:id="rId32">
+      <w:hyperlink r:id="rId39">
         <w:r>
           <w:rPr>
             <w:rStyle w:val="Hyperlink"/>
@@ -1633,7 +1999,7 @@
       <w:r>
         <w:t xml:space="preserve"> </w:t>
       </w:r>
-      <w:hyperlink r:id="rId29">
+      <w:hyperlink r:id="rId36">
         <w:r>
           <w:rPr>
             <w:rStyle w:val="Hyperlink"/>
@@ -1647,7 +2013,7 @@
       <w:r>
         <w:t xml:space="preserve"> </w:t>
       </w:r>
-      <w:hyperlink r:id="rId33">
+      <w:hyperlink r:id="rId40">
         <w:r>
           <w:rPr>
             <w:rStyle w:val="Hyperlink"/>
@@ -1661,7 +2027,7 @@
       <w:r>
         <w:t xml:space="preserve"> </w:t>
       </w:r>
-      <w:hyperlink r:id="rId34">
+      <w:hyperlink r:id="rId41">
         <w:r>
           <w:rPr>
             <w:rStyle w:val="Hyperlink"/>
@@ -1675,7 +2041,7 @@
       <w:r>
         <w:t xml:space="preserve"> </w:t>
       </w:r>
-      <w:hyperlink r:id="rId35">
+      <w:hyperlink r:id="rId42">
         <w:r>
           <w:rPr>
             <w:rStyle w:val="Hyperlink"/>
@@ -1691,7 +2057,7 @@
       <w:pPr>
         <w:numPr>
           <w:ilvl w:val="0"/>
-          <w:numId w:val="1003"/>
+          <w:numId w:val="1002"/>
         </w:numPr>
         <w:pStyle w:val="Compact"/>
       </w:pPr>
@@ -1708,7 +2074,7 @@
       <w:r>
         <w:t xml:space="preserve"> </w:t>
       </w:r>
-      <w:hyperlink r:id="rId36">
+      <w:hyperlink r:id="rId43">
         <w:r>
           <w:rPr>
             <w:rStyle w:val="Hyperlink"/>
@@ -1724,6 +2090,78 @@
       <w:pPr>
         <w:numPr>
           <w:ilvl w:val="0"/>
+          <w:numId w:val="1002"/>
+        </w:numPr>
+        <w:pStyle w:val="Compact"/>
+      </w:pPr>
+      <w:r>
+        <w:rPr>
+          <w:bCs/>
+          <w:b/>
+        </w:rPr>
+        <w:t xml:space="preserve">Use VPNs and Proxy Servers</w:t>
+      </w:r>
+      <w:r>
+        <w:t xml:space="preserve">: Ensure that the fake identity’s IP address aligns with its supposed location. Use burner phones and different devices to avoid linking to your personal information.</w:t>
+      </w:r>
+    </w:p>
+    <w:p>
+      <w:pPr>
+        <w:pStyle w:val="FirstParagraph"/>
+      </w:pPr>
+      <w:r>
+        <w:rPr>
+          <w:bCs/>
+          <w:b/>
+        </w:rPr>
+        <w:t xml:space="preserve">Note</w:t>
+      </w:r>
+      <w:r>
+        <w:t xml:space="preserve">: Always adhere to ethical guidelines and legal boundaries when using fake identities for information gathering.</w:t>
+      </w:r>
+    </w:p>
+    <w:p>
+      <w:r>
+        <w:pict>
+          <v:rect style="width:0;height:1.5pt" o:hralign="center" o:hrstd="t" o:hr="t"/>
+        </w:pict>
+      </w:r>
+    </w:p>
+    <w:bookmarkEnd w:id="44"/>
+    <w:bookmarkEnd w:id="45"/>
+    <w:bookmarkStart w:id="52" w:name="Xa098f4e456dc37c6aa044624980bbb31ac36982"/>
+    <w:p>
+      <w:pPr>
+        <w:pStyle w:val="Heading3"/>
+      </w:pPr>
+      <w:r>
+        <w:rPr>
+          <w:bCs/>
+          <w:b/>
+        </w:rPr>
+        <w:t xml:space="preserve">5. Tools for Gathering and Verifying Information</w:t>
+      </w:r>
+    </w:p>
+    <w:bookmarkStart w:id="46" w:name="discovering-email-addresses"/>
+    <w:p>
+      <w:pPr>
+        <w:pStyle w:val="Heading4"/>
+      </w:pPr>
+      <w:r>
+        <w:rPr>
+          <w:bCs/>
+          <w:b/>
+        </w:rPr>
+        <w:t xml:space="preserve">Discovering Email Addresses</w:t>
+      </w:r>
+      <w:r>
+        <w:t xml:space="preserve">:</w:t>
+      </w:r>
+    </w:p>
+    <w:p>
+      <w:pPr>
+        <w:numPr>
+          <w:ilvl w:val="0"/>
           <w:numId w:val="1003"/>
         </w:numPr>
         <w:pStyle w:val="Compact"/>
@@ -1733,46 +2171,52 @@
           <w:bCs/>
           <w:b/>
         </w:rPr>
-        <w:t xml:space="preserve">Use VPNs and Proxy Servers</w:t>
-      </w:r>
-      <w:r>
-        <w:t xml:space="preserve">: Ensure that the fake identity’s IP address aligns with its supposed location. Use burner phones and different devices to avoid linking to your personal information.</w:t>
-      </w:r>
-    </w:p>
-    <w:p>
-      <w:pPr>
-        <w:pStyle w:val="FirstParagraph"/>
-      </w:pPr>
-      <w:r>
-        <w:rPr>
-          <w:bCs/>
-          <w:b/>
-        </w:rPr>
-        <w:t xml:space="preserve">Note</w:t>
-      </w:r>
-      <w:r>
-        <w:t xml:space="preserve">: Always adhere to ethical guidelines and legal boundaries when using fake identities for information gathering.</w:t>
-      </w:r>
-    </w:p>
-    <w:p>
-      <w:r>
-        <w:pict>
-          <v:rect style="width:0;height:1.5pt" o:hralign="center" o:hrstd="t" o:hr="t"/>
-        </w:pict>
-      </w:r>
-    </w:p>
-    <w:p>
-      <w:pPr>
-        <w:pStyle w:val="Heading3"/>
-      </w:pPr>
-      <w:r>
-        <w:rPr>
-          <w:bCs/>
-          <w:b/>
-        </w:rPr>
-        <w:t xml:space="preserve">5. Tools for Gathering and Verifying Information</w:t>
-      </w:r>
-    </w:p>
+        <w:t xml:space="preserve">Hunter.io</w:t>
+      </w:r>
+      <w:r>
+        <w:t xml:space="preserve">: Find valid email addresses related to a domain.</w:t>
+      </w:r>
+    </w:p>
+    <w:p>
+      <w:pPr>
+        <w:numPr>
+          <w:ilvl w:val="0"/>
+          <w:numId w:val="1003"/>
+        </w:numPr>
+        <w:pStyle w:val="Compact"/>
+      </w:pPr>
+      <w:r>
+        <w:rPr>
+          <w:bCs/>
+          <w:b/>
+        </w:rPr>
+        <w:t xml:space="preserve">Phonebook.cz</w:t>
+      </w:r>
+      <w:r>
+        <w:t xml:space="preserve">: Search for a list of email addresses.</w:t>
+      </w:r>
+    </w:p>
+    <w:p>
+      <w:pPr>
+        <w:numPr>
+          <w:ilvl w:val="0"/>
+          <w:numId w:val="1003"/>
+        </w:numPr>
+        <w:pStyle w:val="Compact"/>
+      </w:pPr>
+      <w:r>
+        <w:rPr>
+          <w:bCs/>
+          <w:b/>
+        </w:rPr>
+        <w:t xml:space="preserve">Clearbit Connect</w:t>
+      </w:r>
+      <w:r>
+        <w:t xml:space="preserve">: Find people and links related to a company site.</w:t>
+      </w:r>
+    </w:p>
+    <w:bookmarkEnd w:id="46"/>
+    <w:bookmarkStart w:id="48" w:name="checking-email-validity"/>
     <w:p>
       <w:pPr>
         <w:pStyle w:val="Heading4"/>
@@ -1782,7 +2226,7 @@
           <w:bCs/>
           <w:b/>
         </w:rPr>
-        <w:t xml:space="preserve">Discovering Email Addresses</w:t>
+        <w:t xml:space="preserve">Checking Email Validity</w:t>
       </w:r>
       <w:r>
         <w:t xml:space="preserve">:</w:t>
@@ -1797,84 +2241,12 @@
         <w:pStyle w:val="Compact"/>
       </w:pPr>
       <w:r>
-        <w:rPr>
-          <w:bCs/>
-          <w:b/>
-        </w:rPr>
-        <w:t xml:space="preserve">Hunter.io</w:t>
-      </w:r>
-      <w:r>
-        <w:t xml:space="preserve">: Find valid email addresses related to a domain.</w:t>
-      </w:r>
-    </w:p>
-    <w:p>
-      <w:pPr>
-        <w:numPr>
-          <w:ilvl w:val="0"/>
-          <w:numId w:val="1004"/>
-        </w:numPr>
-        <w:pStyle w:val="Compact"/>
-      </w:pPr>
-      <w:r>
-        <w:rPr>
-          <w:bCs/>
-          <w:b/>
-        </w:rPr>
-        <w:t xml:space="preserve">Phonebook.cz</w:t>
-      </w:r>
-      <w:r>
-        <w:t xml:space="preserve">: Search for a list of email addresses.</w:t>
-      </w:r>
-    </w:p>
-    <w:p>
-      <w:pPr>
-        <w:numPr>
-          <w:ilvl w:val="0"/>
-          <w:numId w:val="1004"/>
-        </w:numPr>
-        <w:pStyle w:val="Compact"/>
-      </w:pPr>
-      <w:r>
-        <w:rPr>
-          <w:bCs/>
-          <w:b/>
-        </w:rPr>
-        <w:t xml:space="preserve">Clearbit Connect</w:t>
-      </w:r>
-      <w:r>
-        <w:t xml:space="preserve">: Find people and links related to a company site.</w:t>
-      </w:r>
-    </w:p>
-    <w:p>
-      <w:pPr>
-        <w:pStyle w:val="Heading4"/>
-      </w:pPr>
-      <w:r>
-        <w:rPr>
-          <w:bCs/>
-          <w:b/>
-        </w:rPr>
-        <w:t xml:space="preserve">Checking Email Validity</w:t>
-      </w:r>
-      <w:r>
-        <w:t xml:space="preserve">:</w:t>
-      </w:r>
-    </w:p>
-    <w:p>
-      <w:pPr>
-        <w:numPr>
-          <w:ilvl w:val="0"/>
-          <w:numId w:val="1005"/>
-        </w:numPr>
-        <w:pStyle w:val="Compact"/>
-      </w:pPr>
-      <w:r>
         <w:t xml:space="preserve">Use</w:t>
       </w:r>
       <w:r>
         <w:t xml:space="preserve"> </w:t>
       </w:r>
-      <w:hyperlink r:id="rId37">
+      <w:hyperlink r:id="rId47">
         <w:r>
           <w:rPr>
             <w:rStyle w:val="Hyperlink"/>
@@ -1889,6 +2261,8 @@
         <w:t xml:space="preserve">to check if an email exists.</w:t>
       </w:r>
     </w:p>
+    <w:bookmarkEnd w:id="48"/>
+    <w:bookmarkStart w:id="51" w:name="hunting-for-breached-credentials"/>
     <w:p>
       <w:pPr>
         <w:pStyle w:val="Heading4"/>
@@ -1911,15 +2285,15 @@
       <w:r>
         <w:t xml:space="preserve">Data breaches often expose personal information. You can use these resources to identify if potential leads or competitors have been compromised:</w:t>
       </w:r>
-    </w:p>
-    <w:p>
-      <w:pPr>
-        <w:numPr>
-          <w:ilvl w:val="0"/>
-          <w:numId w:val="1006"/>
-        </w:numPr>
-        <w:pStyle w:val="Compact"/>
-      </w:pPr>
+      <w:r>
+        <w:t xml:space="preserve"> </w:t>
+      </w:r>
+      <w:r>
+        <w:t xml:space="preserve">-</w:t>
+      </w:r>
+      <w:r>
+        <w:t xml:space="preserve"> </w:t>
+      </w:r>
       <w:r>
         <w:rPr>
           <w:bCs/>
@@ -1933,7 +2307,7 @@
       <w:r>
         <w:t xml:space="preserve"> </w:t>
       </w:r>
-      <w:hyperlink r:id="rId38">
+      <w:hyperlink r:id="rId49">
         <w:r>
           <w:rPr>
             <w:rStyle w:val="Hyperlink"/>
@@ -1941,15 +2315,15 @@
           <w:t xml:space="preserve">haveibeenpwned.com</w:t>
         </w:r>
       </w:hyperlink>
-    </w:p>
-    <w:p>
-      <w:pPr>
-        <w:numPr>
-          <w:ilvl w:val="0"/>
-          <w:numId w:val="1006"/>
-        </w:numPr>
-        <w:pStyle w:val="Compact"/>
-      </w:pPr>
+      <w:r>
+        <w:t xml:space="preserve"> </w:t>
+      </w:r>
+      <w:r>
+        <w:t xml:space="preserve">-</w:t>
+      </w:r>
+      <w:r>
+        <w:t xml:space="preserve"> </w:t>
+      </w:r>
       <w:r>
         <w:rPr>
           <w:bCs/>
@@ -1963,7 +2337,7 @@
       <w:r>
         <w:t xml:space="preserve"> </w:t>
       </w:r>
-      <w:hyperlink r:id="rId39">
+      <w:hyperlink r:id="rId50">
         <w:r>
           <w:rPr>
             <w:rStyle w:val="Hyperlink"/>
@@ -1979,6 +2353,9 @@
         </w:pict>
       </w:r>
     </w:p>
+    <w:bookmarkEnd w:id="51"/>
+    <w:bookmarkEnd w:id="52"/>
+    <w:bookmarkStart w:id="57" w:name="finding-people-and-phone-numbers"/>
     <w:p>
       <w:pPr>
         <w:pStyle w:val="Heading3"/>
@@ -1998,15 +2375,15 @@
       <w:r>
         <w:t xml:space="preserve">For more targeted CRM efforts, identifying key personnel within organizations can be crucial. These tools help you search for contact information:</w:t>
       </w:r>
-    </w:p>
-    <w:p>
-      <w:pPr>
-        <w:numPr>
-          <w:ilvl w:val="0"/>
-          <w:numId w:val="1007"/>
-        </w:numPr>
-        <w:pStyle w:val="Compact"/>
-      </w:pPr>
+      <w:r>
+        <w:t xml:space="preserve"> </w:t>
+      </w:r>
+      <w:r>
+        <w:t xml:space="preserve">-</w:t>
+      </w:r>
+      <w:r>
+        <w:t xml:space="preserve"> </w:t>
+      </w:r>
       <w:r>
         <w:rPr>
           <w:bCs/>
@@ -2020,7 +2397,7 @@
       <w:r>
         <w:t xml:space="preserve"> </w:t>
       </w:r>
-      <w:hyperlink r:id="rId40">
+      <w:hyperlink r:id="rId53">
         <w:r>
           <w:rPr>
             <w:rStyle w:val="Hyperlink"/>
@@ -2034,7 +2411,7 @@
       <w:r>
         <w:t xml:space="preserve"> </w:t>
       </w:r>
-      <w:hyperlink r:id="rId41">
+      <w:hyperlink r:id="rId54">
         <w:r>
           <w:rPr>
             <w:rStyle w:val="Hyperlink"/>
@@ -2042,15 +2419,15 @@
           <w:t xml:space="preserve">Epieos</w:t>
         </w:r>
       </w:hyperlink>
-    </w:p>
-    <w:p>
-      <w:pPr>
-        <w:numPr>
-          <w:ilvl w:val="0"/>
-          <w:numId w:val="1007"/>
-        </w:numPr>
-        <w:pStyle w:val="Compact"/>
-      </w:pPr>
+      <w:r>
+        <w:t xml:space="preserve"> </w:t>
+      </w:r>
+      <w:r>
+        <w:t xml:space="preserve">-</w:t>
+      </w:r>
+      <w:r>
+        <w:t xml:space="preserve"> </w:t>
+      </w:r>
       <w:r>
         <w:rPr>
           <w:bCs/>
@@ -2064,7 +2441,7 @@
       <w:r>
         <w:t xml:space="preserve"> </w:t>
       </w:r>
-      <w:hyperlink r:id="rId42">
+      <w:hyperlink r:id="rId55">
         <w:r>
           <w:rPr>
             <w:rStyle w:val="Hyperlink"/>
@@ -2078,7 +2455,7 @@
       <w:r>
         <w:t xml:space="preserve"> </w:t>
       </w:r>
-      <w:hyperlink r:id="rId43">
+      <w:hyperlink r:id="rId56">
         <w:r>
           <w:rPr>
             <w:rStyle w:val="Hyperlink"/>
@@ -2086,15 +2463,15 @@
           <w:t xml:space="preserve">TruePeopleSearch</w:t>
         </w:r>
       </w:hyperlink>
-    </w:p>
-    <w:p>
-      <w:pPr>
-        <w:numPr>
-          <w:ilvl w:val="0"/>
-          <w:numId w:val="1007"/>
-        </w:numPr>
-        <w:pStyle w:val="Compact"/>
-      </w:pPr>
+      <w:r>
+        <w:t xml:space="preserve"> </w:t>
+      </w:r>
+      <w:r>
+        <w:t xml:space="preserve">-</w:t>
+      </w:r>
+      <w:r>
+        <w:t xml:space="preserve"> </w:t>
+      </w:r>
       <w:r>
         <w:rPr>
           <w:bCs/>
@@ -2113,6 +2490,8 @@
         </w:pict>
       </w:r>
     </w:p>
+    <w:bookmarkEnd w:id="57"/>
+    <w:bookmarkStart w:id="59" w:name="X2abe78540526246dcbce4af31a5dabc86c2fe64"/>
     <w:p>
       <w:pPr>
         <w:pStyle w:val="Heading3"/>
@@ -2157,7 +2536,7 @@
       <w:r>
         <w:t xml:space="preserve"> </w:t>
       </w:r>
-      <w:hyperlink r:id="rId44">
+      <w:hyperlink r:id="rId58">
         <w:r>
           <w:rPr>
             <w:rStyle w:val="Hyperlink"/>
@@ -2179,6 +2558,8 @@
         </w:pict>
       </w:r>
     </w:p>
+    <w:bookmarkEnd w:id="59"/>
+    <w:bookmarkStart w:id="60" w:name="X6a75ba9fd990d69bccde367b63e28bdf54e80c2"/>
     <w:p>
       <w:pPr>
         <w:pStyle w:val="Heading3"/>
@@ -2215,6 +2596,7 @@
         <w:t xml:space="preserve">empower you to go beyond structured data, enriching your CRM insights with information gleaned from open sources. This approach offers a cost-effective, strategic way to uncover opportunities, understand your market, and build a robust knowledge base for decision-making. Use OSINT wisely and ethically to enhance your CRM processes and achieve a competitive edge.</w:t>
       </w:r>
     </w:p>
+    <w:bookmarkEnd w:id="60"/>
     <w:sectPr/>
   </w:body>
 </w:document>
@@ -2489,9 +2871,6 @@
     <w:abstractNumId w:val="991"/>
   </w:num>
   <w:num w:numId="1002">
-    <w:abstractNumId w:val="991"/>
-  </w:num>
-  <w:num w:numId="1003">
     <w:abstractNumId w:val="99411"/>
     <w:lvlOverride w:ilvl="0">
       <w:startOverride w:val="1"/>
@@ -2521,16 +2900,10 @@
       <w:startOverride w:val="1"/>
     </w:lvlOverride>
   </w:num>
-  <w:num w:numId="1004">
+  <w:num w:numId="1003">
     <w:abstractNumId w:val="991"/>
   </w:num>
-  <w:num w:numId="1005">
-    <w:abstractNumId w:val="991"/>
-  </w:num>
-  <w:num w:numId="1006">
-    <w:abstractNumId w:val="991"/>
-  </w:num>
-  <w:num w:numId="1007">
+  <w:num w:numId="1004">
     <w:abstractNumId w:val="991"/>
   </w:num>
 </w:numbering>

</xml_diff>